<commit_message>
Refactoring - split the models into 2 separate files
</commit_message>
<xml_diff>
--- a/documents_university/TODO_Documentation.docx
+++ b/documents_university/TODO_Documentation.docx
@@ -2403,6 +2403,7 @@
     </w:p>
     <w:p>
       <w:pPr>
+        <w:jc w:val="both"/>
         <w:rPr>
           <w:lang w:val="bg-BG"/>
         </w:rPr>
@@ -2416,13 +2417,13 @@
           <w:lang w:val="bg-BG"/>
         </w:rPr>
       </w:pPr>
-      <w:bookmarkStart w:id="2" w:name="_Toc40729451"/>
+      <w:bookmarkStart w:id="2" w:name="_Toc40729453"/>
       <w:r>
         <w:rPr>
           <w:rFonts w:ascii="Consolas" w:hAnsi="Consolas"/>
           <w:lang w:val="bg-BG"/>
         </w:rPr>
-        <w:t>Дефиниция за „Разпознаване на емоции“</w:t>
+        <w:t>Цел на дипломната работа</w:t>
       </w:r>
       <w:bookmarkEnd w:id="2"/>
     </w:p>
@@ -2435,217 +2436,20 @@
     </w:p>
     <w:p>
       <w:pPr>
-        <w:ind w:firstLine="576"/>
+        <w:ind w:firstLine="432"/>
         <w:jc w:val="both"/>
         <w:rPr>
           <w:lang w:val="bg-BG"/>
         </w:rPr>
       </w:pPr>
-      <w:r>
-        <w:rPr>
-          <w:lang w:val="bg-BG"/>
-        </w:rPr>
-        <w:t>Разпознаване на емоции е процесъс по идентифициране на човешката емоция. Хората често варират в тяхната точност по разпознаване на емоциите на други хора</w:t>
-      </w:r>
-      <w:r>
-        <w:t xml:space="preserve">. </w:t>
-      </w:r>
-      <w:r>
-        <w:rPr>
-          <w:lang w:val="bg-BG"/>
-        </w:rPr>
-        <w:t>Разпознаването на емоция използвайки технологии е сравнително нова област на науката. За момента, този проблем се решава най-добре ако човешкото лице бива заснемано от няколко позиции, използвайки видео и анотации от на лицата от професионалисти.</w:t>
-      </w:r>
-    </w:p>
-    <w:p>
-      <w:pPr>
-        <w:ind w:firstLine="576"/>
-        <w:jc w:val="both"/>
-        <w:rPr>
-          <w:lang w:val="bg-BG"/>
-        </w:rPr>
-      </w:pPr>
-      <w:r>
-        <w:rPr>
-          <w:lang w:val="bg-BG"/>
-        </w:rPr>
-        <w:t>Точността на разпознаването на емоции</w:t>
-      </w:r>
-      <w:r>
-        <w:rPr>
-          <w:lang w:val="bg-BG"/>
-        </w:rPr>
-        <w:t xml:space="preserve"> се увеличава когато комбинира различни източници на човешките изражение, като текст, аудио или видео. Различни видове емоции могат да бъдат засечени чрез интеграцията на информация от лицеви изражения, движения на тялото и жестове и реч. Съществуващите подходи във разпознаването на емоции могат да бъдат разделени образно казано на три основни категории: техники базирани на знания, статистически методи или хибридни подходи.</w:t>
-      </w:r>
-    </w:p>
-    <w:p>
-      <w:pPr>
-        <w:ind w:firstLine="576"/>
-        <w:jc w:val="both"/>
-        <w:rPr>
-          <w:lang w:val="bg-BG"/>
-        </w:rPr>
-      </w:pPr>
-      <w:r>
-        <w:rPr>
-          <w:b/>
-          <w:bCs/>
-          <w:u w:val="single"/>
-          <w:lang w:val="bg-BG"/>
-        </w:rPr>
-        <w:t>Техниките базирани на знания</w:t>
-      </w:r>
-      <w:r>
-        <w:rPr>
-          <w:lang w:val="bg-BG"/>
-        </w:rPr>
-        <w:t xml:space="preserve"> използват знания за семантичните и синтактични характеристики, с цел да определят конкретни видове емоция. В този подход често се използват ресурси базирани на знания по време на класификацията на емоцията от типа на </w:t>
-      </w:r>
-      <w:r>
-        <w:t xml:space="preserve">WordNet, </w:t>
-      </w:r>
-      <w:proofErr w:type="spellStart"/>
-      <w:r>
-        <w:t>SenticNet</w:t>
-      </w:r>
-      <w:proofErr w:type="spellEnd"/>
-      <w:r>
-        <w:t xml:space="preserve">, </w:t>
-      </w:r>
-      <w:proofErr w:type="spellStart"/>
-      <w:r>
-        <w:t>ConceptNet</w:t>
-      </w:r>
-      <w:proofErr w:type="spellEnd"/>
-      <w:r>
-        <w:t xml:space="preserve">, </w:t>
-      </w:r>
-      <w:proofErr w:type="spellStart"/>
-      <w:r>
-        <w:t>EmotiNet</w:t>
-      </w:r>
-      <w:proofErr w:type="spellEnd"/>
-      <w:r>
-        <w:t xml:space="preserve"> </w:t>
-      </w:r>
-      <w:r>
-        <w:rPr>
-          <w:lang w:val="bg-BG"/>
-        </w:rPr>
-        <w:t xml:space="preserve">и други. Едно от предимствата на този подход е достъпността </w:t>
-      </w:r>
-      <w:r>
-        <w:rPr>
-          <w:lang w:val="bg-BG"/>
-        </w:rPr>
-        <w:lastRenderedPageBreak/>
-        <w:t>която идва със широката наличност на такива ресурси (базирани на знания).</w:t>
-      </w:r>
-      <w:r>
-        <w:rPr>
-          <w:lang w:val="bg-BG"/>
-        </w:rPr>
-        <w:t xml:space="preserve"> От друга страна недостатък на този подход е невъзможността му да се справя със концептуални нюанси и сложни лигвистични правила.</w:t>
-      </w:r>
-    </w:p>
-    <w:p>
-      <w:pPr>
-        <w:ind w:firstLine="576"/>
-        <w:jc w:val="both"/>
-        <w:rPr>
-          <w:lang w:val="bg-BG"/>
-        </w:rPr>
-      </w:pPr>
-      <w:r>
-        <w:rPr>
-          <w:lang w:val="bg-BG"/>
-        </w:rPr>
-        <w:t>Подходите базирани на знания могат да бъдат класифицирани в 2 категории: базирани на речници и базирани на корпус от документи. Тези които са базирани на речници намират думи които показват мнение или емоция в речник и търсят за техни синоними и антоними за разпиряване на началният списък от възможни емоции. Корпус базираните подходи започват със стартов списък от думи които изразяват мнение или емоци, и разширяват базата намирайки други думи със контекстно специфични характеристики в по-голям корпус. Докато подходите базирани на корпос от документи взимат предвид контекста, те все  още имах проблеми със точността в различните домейни тъй като дума в един домейм може да има различна ориентация и значение от това в друг домейн.</w:t>
-      </w:r>
-    </w:p>
-    <w:p>
-      <w:pPr>
-        <w:ind w:firstLine="576"/>
-        <w:jc w:val="both"/>
-        <w:rPr>
-          <w:lang w:val="bg-BG"/>
-        </w:rPr>
-      </w:pPr>
-      <w:r>
-        <w:rPr>
-          <w:b/>
-          <w:bCs/>
-          <w:u w:val="single"/>
-          <w:lang w:val="bg-BG"/>
-        </w:rPr>
-        <w:t>Статистически методи</w:t>
-      </w:r>
-      <w:r>
-        <w:rPr>
-          <w:lang w:val="bg-BG"/>
-        </w:rPr>
-        <w:t xml:space="preserve"> често включват използването на различни алгоритми за машинно самообучение, при които голям набор от анотирани данни се подава на алгоритъма и по този начин системата се научава да предстазва правилните видове емоция.</w:t>
-      </w:r>
-      <w:r>
-        <w:rPr>
-          <w:lang w:val="bg-BG"/>
-        </w:rPr>
-        <w:t xml:space="preserve"> Алгоритмите базирани на машинно самообучение в повечето случаи предоставят по-точни класификационни резултати, сравнено с другите подходи, но едно от предизвикателствата на тези подходи е намирането на достатъчно голяма обучаваща извадка.</w:t>
-      </w:r>
-    </w:p>
-    <w:p>
-      <w:pPr>
-        <w:ind w:firstLine="576"/>
-        <w:jc w:val="both"/>
-        <w:rPr>
-          <w:lang w:val="bg-BG"/>
-        </w:rPr>
-      </w:pPr>
-      <w:r>
-        <w:rPr>
-          <w:lang w:val="bg-BG"/>
-        </w:rPr>
-        <w:t>Някои от най-често иползваните алгоритми за решаване на този проблем включват машини на поддържащите вектор, найвен Бейсов класификатор и максимум ентропия. Дъплбокото самообучение също се използва широко в разпознаването на емоции.  Добре известни архитектури които решават такива типове проблеми са конволюционните нервонни мрежи, машини за екстремно обучение и дълго кратко трайна памет (</w:t>
-      </w:r>
-      <w:r>
-        <w:t xml:space="preserve">long short-term memory LSTM). </w:t>
-      </w:r>
-      <w:r>
-        <w:rPr>
-          <w:lang w:val="bg-BG"/>
-        </w:rPr>
-        <w:t>Популярността на подходите за дълбоко самообучение в тази област се дължи от част и на успеваемостта на тези подходи във полетата на компютърн зрение, разпознаване на реч и обработка на естествени езици.</w:t>
-      </w:r>
-    </w:p>
-    <w:p>
-      <w:pPr>
-        <w:ind w:firstLine="576"/>
-        <w:jc w:val="both"/>
-      </w:pPr>
-      <w:r>
-        <w:rPr>
-          <w:b/>
-          <w:bCs/>
-          <w:u w:val="single"/>
-          <w:lang w:val="bg-BG"/>
-        </w:rPr>
-        <w:t>Хибридни подходи</w:t>
-      </w:r>
-      <w:r>
-        <w:rPr>
-          <w:lang w:val="bg-BG"/>
-        </w:rPr>
-        <w:t xml:space="preserve"> </w:t>
-      </w:r>
-      <w:r>
-        <w:rPr>
-          <w:lang w:val="bg-BG"/>
-        </w:rPr>
-        <w:t>при разпознаването на емоции са комбинация от техники базирани на знания и статистически подходи, които експроатират допълващи се характеристики за твата вида техники.</w:t>
-      </w:r>
-      <w:r>
-        <w:t xml:space="preserve"> </w:t>
-      </w:r>
+      <w:bookmarkStart w:id="3" w:name="_Hlk39691943"/>
+      <w:r>
+        <w:rPr>
+          <w:lang w:val="bg-BG"/>
+        </w:rPr>
+        <w:t>Целта на настоящата дипломна работа е изграждане на система, която да може да класифицира емоцията на подадена снимка. Ще бъдат разгледани два подхода за имплементация, и ще бъде направено сравнение на резултатите между тях.</w:t>
+      </w:r>
+      <w:bookmarkEnd w:id="3"/>
     </w:p>
     <w:p>
       <w:pPr>
@@ -2669,21 +2473,13 @@
           <w:lang w:val="bg-BG"/>
         </w:rPr>
       </w:pPr>
-      <w:bookmarkStart w:id="3" w:name="_Toc40729452"/>
       <w:r>
         <w:rPr>
           <w:rFonts w:ascii="Consolas" w:hAnsi="Consolas"/>
-        </w:rPr>
-        <w:t xml:space="preserve">FACS </w:t>
-      </w:r>
-      <w:r>
-        <w:rPr>
-          <w:rFonts w:ascii="Consolas" w:hAnsi="Consolas"/>
-          <w:lang w:val="bg-BG"/>
-        </w:rPr>
-        <w:t>Дефиниция</w:t>
-      </w:r>
-      <w:bookmarkEnd w:id="3"/>
+          <w:lang w:val="bg-BG"/>
+        </w:rPr>
+        <w:t>Задачи</w:t>
+      </w:r>
     </w:p>
     <w:p>
       <w:pPr>
@@ -2701,29 +2497,19 @@
         </w:rPr>
       </w:pPr>
       <w:r>
-        <w:t xml:space="preserve">FACS </w:t>
-      </w:r>
-      <w:r>
-        <w:rPr>
-          <w:lang w:val="bg-BG"/>
-        </w:rPr>
-        <w:t xml:space="preserve">съкратено от </w:t>
-      </w:r>
-      <w:r>
-        <w:t xml:space="preserve">facial action coding system </w:t>
-      </w:r>
-      <w:r>
-        <w:rPr>
-          <w:lang w:val="bg-BG"/>
-        </w:rPr>
-        <w:t xml:space="preserve">или система за закодиране на лицевите движения, е система която има за цел да класифицира лицевите движения, по начинът им на деформация на лицето. </w:t>
-      </w:r>
-      <w:r>
-        <w:rPr>
-          <w:lang w:val="bg-BG"/>
-        </w:rPr>
-        <w:lastRenderedPageBreak/>
-        <w:t>Системата е базирана на работата на шведски анатомист на име Карл-Херман Хйортсьо. По-късно е била усвоена от Поул Екман и Уолъс В. Фриесен.</w:t>
+        <w:rPr>
+          <w:lang w:val="bg-BG"/>
+        </w:rPr>
+        <w:t xml:space="preserve">В настоящата дипломна работа ще бъдат изградени два модела за класификация на емоция от снимка. Първият модел ще бъде съставен само от конволюционна невронна мрежа </w:t>
+      </w:r>
+      <w:r>
+        <w:t xml:space="preserve">(CNN) </w:t>
+      </w:r>
+      <w:r>
+        <w:rPr>
+          <w:lang w:val="bg-BG"/>
+        </w:rPr>
+        <w:t xml:space="preserve">и ще прави класификация от край до край, т.е. вход – снимка, изход – клас на емоцията. </w:t>
       </w:r>
     </w:p>
     <w:p>
@@ -2738,242 +2524,890 @@
         <w:rPr>
           <w:lang w:val="bg-BG"/>
         </w:rPr>
-        <w:t xml:space="preserve">Движенията на всеки индивидуален мускул на лицето са закодирани с кодове, така че да хващат и най-малките промени в лицевото изражение. Често срещано е емоциите да бъдат закодирани със </w:t>
-      </w:r>
-      <w:r>
-        <w:t xml:space="preserve">FACS </w:t>
-      </w:r>
-      <w:r>
-        <w:rPr>
-          <w:lang w:val="bg-BG"/>
-        </w:rPr>
-        <w:t xml:space="preserve">кодове. Този подход намира приложения в работата на психолози и художници-аниматори. </w:t>
+        <w:t>Вторият модел ще бъде изграден от конволюционна невронна мрежа, която да намира 68 на брой опорни точки</w:t>
+      </w:r>
+      <w:r>
+        <w:rPr>
+          <w:lang w:val="bg-BG"/>
+        </w:rPr>
+        <w:t>, които след това ще бъдат подадени на машина от поддържащи вектори, която след това ще прави крайната класификация.</w:t>
       </w:r>
     </w:p>
     <w:p>
       <w:pPr>
         <w:ind w:firstLine="576"/>
         <w:jc w:val="both"/>
-        <w:rPr>
-          <w:rFonts w:cs="Arial"/>
-          <w:color w:val="202122"/>
-          <w:shd w:val="clear" w:color="auto" w:fill="FFFFFF"/>
-          <w:lang w:val="bg-BG"/>
-        </w:rPr>
-      </w:pPr>
-      <w:r>
-        <w:rPr>
-          <w:rFonts w:cs="Arial"/>
-          <w:color w:val="202122"/>
-          <w:shd w:val="clear" w:color="auto" w:fill="FFFFFF"/>
-          <w:lang w:val="bg-BG"/>
-        </w:rPr>
-        <w:t xml:space="preserve">Използвайки </w:t>
-      </w:r>
-      <w:r>
-        <w:rPr>
-          <w:rFonts w:cs="Arial"/>
-          <w:color w:val="202122"/>
-          <w:shd w:val="clear" w:color="auto" w:fill="FFFFFF"/>
-        </w:rPr>
-        <w:t xml:space="preserve">FACS, </w:t>
-      </w:r>
-      <w:r>
-        <w:rPr>
-          <w:rFonts w:cs="Arial"/>
-          <w:color w:val="202122"/>
-          <w:shd w:val="clear" w:color="auto" w:fill="FFFFFF"/>
-          <w:lang w:val="bg-BG"/>
-        </w:rPr>
-        <w:t>хората които определят кои кодове са активирани могат ръчно да опишат почети всяко лицево изражение което е анатомично възможно. Това става като то се деконструктира във спеицфични единици на действие (</w:t>
-      </w:r>
-      <w:r>
-        <w:rPr>
-          <w:rFonts w:cs="Arial"/>
-          <w:color w:val="202122"/>
-          <w:shd w:val="clear" w:color="auto" w:fill="FFFFFF"/>
-        </w:rPr>
-        <w:t xml:space="preserve">Action Units – AU). </w:t>
-      </w:r>
-      <w:r>
-        <w:rPr>
-          <w:rFonts w:cs="Arial"/>
-          <w:color w:val="202122"/>
-          <w:shd w:val="clear" w:color="auto" w:fill="FFFFFF"/>
-          <w:lang w:val="bg-BG"/>
-        </w:rPr>
-        <w:t xml:space="preserve">Тези единици са независими от от какъвто и да е вид интерпретация, и могат да бъдат използвани за вземане на решения за това каква емоция е налична. Наръчникът за </w:t>
-      </w:r>
-      <w:r>
-        <w:rPr>
-          <w:rFonts w:cs="Arial"/>
-          <w:color w:val="202122"/>
-          <w:shd w:val="clear" w:color="auto" w:fill="FFFFFF"/>
-        </w:rPr>
-        <w:t xml:space="preserve">FACS </w:t>
-      </w:r>
-      <w:r>
-        <w:rPr>
-          <w:rFonts w:cs="Arial"/>
-          <w:color w:val="202122"/>
-          <w:shd w:val="clear" w:color="auto" w:fill="FFFFFF"/>
-          <w:lang w:val="bg-BG"/>
-        </w:rPr>
-        <w:t>кодове е 500 страници и съдържа единиците на действие (</w:t>
-      </w:r>
-      <w:r>
-        <w:rPr>
-          <w:rFonts w:cs="Arial"/>
-          <w:color w:val="202122"/>
-          <w:shd w:val="clear" w:color="auto" w:fill="FFFFFF"/>
-        </w:rPr>
-        <w:t>AU</w:t>
-      </w:r>
-      <w:r>
-        <w:rPr>
-          <w:rFonts w:cs="Arial"/>
-          <w:color w:val="202122"/>
-          <w:shd w:val="clear" w:color="auto" w:fill="FFFFFF"/>
-          <w:lang w:val="bg-BG"/>
-        </w:rPr>
-        <w:t>), както и интерпретацията на Екман за значението на всяка една от тях.</w:t>
-      </w:r>
+      </w:pPr>
+      <w:r>
+        <w:rPr>
+          <w:lang w:val="bg-BG"/>
+        </w:rPr>
+        <w:t>Като последна задаче ще бъден направен сравнителен анализ между двата модела.</w:t>
+      </w:r>
+    </w:p>
+    <w:p>
+      <w:pPr>
+        <w:rPr>
+          <w:lang w:val="bg-BG"/>
+        </w:rPr>
+      </w:pPr>
+    </w:p>
+    <w:p>
+      <w:pPr>
+        <w:pStyle w:val="Heading2"/>
+        <w:rPr>
+          <w:rFonts w:ascii="Consolas" w:hAnsi="Consolas"/>
+          <w:lang w:val="bg-BG"/>
+        </w:rPr>
+      </w:pPr>
+      <w:r>
+        <w:rPr>
+          <w:rFonts w:ascii="Consolas" w:hAnsi="Consolas"/>
+          <w:lang w:val="bg-BG"/>
+        </w:rPr>
+        <w:t>Облекчаващи условия</w:t>
+      </w:r>
+    </w:p>
+    <w:p>
+      <w:pPr>
+        <w:jc w:val="both"/>
+        <w:rPr>
+          <w:lang w:val="bg-BG"/>
+        </w:rPr>
+      </w:pPr>
     </w:p>
     <w:p>
       <w:pPr>
         <w:ind w:firstLine="576"/>
         <w:jc w:val="both"/>
-        <w:rPr>
-          <w:rFonts w:cs="Arial"/>
-          <w:color w:val="202122"/>
-          <w:shd w:val="clear" w:color="auto" w:fill="FFFFFF"/>
-          <w:lang w:val="bg-BG"/>
-        </w:rPr>
-      </w:pPr>
-      <w:r>
-        <w:rPr>
-          <w:rFonts w:cs="Arial"/>
-          <w:color w:val="202122"/>
-          <w:shd w:val="clear" w:color="auto" w:fill="FFFFFF"/>
-          <w:lang w:val="bg-BG"/>
-        </w:rPr>
-        <w:t xml:space="preserve">Въпреки че определянето на всяко от човешките изражения изисква ръчна обработка от обучени експерти, учените имат успех и със определяне на </w:t>
-      </w:r>
-      <w:r>
-        <w:rPr>
-          <w:rFonts w:cs="Arial"/>
-          <w:color w:val="202122"/>
-          <w:shd w:val="clear" w:color="auto" w:fill="FFFFFF"/>
-        </w:rPr>
-        <w:t xml:space="preserve">FACS </w:t>
-      </w:r>
-      <w:r>
-        <w:rPr>
-          <w:rFonts w:cs="Arial"/>
-          <w:color w:val="202122"/>
-          <w:shd w:val="clear" w:color="auto" w:fill="FFFFFF"/>
-          <w:lang w:val="bg-BG"/>
-        </w:rPr>
-        <w:t xml:space="preserve">кодове използвайки софтуер. </w:t>
-      </w:r>
-      <w:r>
-        <w:rPr>
-          <w:rFonts w:cs="Arial"/>
-          <w:color w:val="202122"/>
-          <w:shd w:val="clear" w:color="auto" w:fill="FFFFFF"/>
-        </w:rPr>
-        <w:t xml:space="preserve">CANDIDE </w:t>
-      </w:r>
-      <w:r>
-        <w:rPr>
-          <w:rFonts w:cs="Arial"/>
-          <w:color w:val="202122"/>
-          <w:shd w:val="clear" w:color="auto" w:fill="FFFFFF"/>
-          <w:lang w:val="bg-BG"/>
-        </w:rPr>
-        <w:t xml:space="preserve">или </w:t>
+      </w:pPr>
+      <w:r>
+        <w:rPr>
+          <w:lang w:val="bg-BG"/>
+        </w:rPr>
+        <w:t xml:space="preserve">За програмен език </w:t>
+      </w:r>
+      <w:r>
+        <w:rPr>
+          <w:lang w:val="bg-BG"/>
+        </w:rPr>
+        <w:t>е</w:t>
+      </w:r>
+      <w:r>
+        <w:rPr>
+          <w:lang w:val="bg-BG"/>
+        </w:rPr>
+        <w:t xml:space="preserve"> използван </w:t>
+      </w:r>
+      <w:r>
+        <w:t xml:space="preserve">python. </w:t>
+      </w:r>
+      <w:r>
+        <w:rPr>
+          <w:lang w:val="bg-BG"/>
+        </w:rPr>
+        <w:t>Използвани са</w:t>
+      </w:r>
+      <w:r>
+        <w:rPr>
+          <w:lang w:val="bg-BG"/>
+        </w:rPr>
+        <w:t xml:space="preserve"> готови имплементации на слоеве от невронни мрежи и класификационни модели на </w:t>
+      </w:r>
+      <w:r>
+        <w:t xml:space="preserve">SVM </w:t>
+      </w:r>
+      <w:r>
+        <w:rPr>
+          <w:lang w:val="bg-BG"/>
+        </w:rPr>
+        <w:t xml:space="preserve">от библиотеките </w:t>
       </w:r>
       <w:proofErr w:type="spellStart"/>
       <w:r>
-        <w:rPr>
-          <w:rFonts w:cs="Arial"/>
-          <w:color w:val="202122"/>
-          <w:shd w:val="clear" w:color="auto" w:fill="FFFFFF"/>
-        </w:rPr>
-        <w:t>Artnatomy</w:t>
+        <w:t>keras</w:t>
       </w:r>
       <w:proofErr w:type="spellEnd"/>
       <w:r>
-        <w:rPr>
-          <w:rFonts w:cs="Arial"/>
-          <w:color w:val="202122"/>
-          <w:shd w:val="clear" w:color="auto" w:fill="FFFFFF"/>
-        </w:rPr>
+        <w:t xml:space="preserve">, </w:t>
+      </w:r>
+      <w:proofErr w:type="spellStart"/>
+      <w:r>
+        <w:t>tensorflow</w:t>
+      </w:r>
+      <w:proofErr w:type="spellEnd"/>
+      <w:r>
         <w:t xml:space="preserve"> </w:t>
       </w:r>
       <w:r>
         <w:rPr>
-          <w:rFonts w:cs="Arial"/>
-          <w:color w:val="202122"/>
-          <w:shd w:val="clear" w:color="auto" w:fill="FFFFFF"/>
-          <w:lang w:val="bg-BG"/>
-        </w:rPr>
-        <w:t xml:space="preserve">са примери за такива системи, който позволяват израженията на човешкото лице да бъдат изкуствено създадни, използвайки нужните </w:t>
-      </w:r>
-      <w:r>
-        <w:rPr>
-          <w:rFonts w:cs="Arial"/>
-          <w:color w:val="202122"/>
-          <w:shd w:val="clear" w:color="auto" w:fill="FFFFFF"/>
-        </w:rPr>
-        <w:t>action unit-</w:t>
-      </w:r>
-      <w:r>
-        <w:rPr>
-          <w:rFonts w:cs="Arial"/>
-          <w:color w:val="202122"/>
-          <w:shd w:val="clear" w:color="auto" w:fill="FFFFFF"/>
-          <w:lang w:val="bg-BG"/>
-        </w:rPr>
-        <w:t>и.</w:t>
-      </w:r>
+          <w:lang w:val="bg-BG"/>
+        </w:rPr>
+        <w:t xml:space="preserve">и </w:t>
+      </w:r>
+      <w:r>
+        <w:t>scikit learn.</w:t>
+      </w:r>
+      <w:r>
+        <w:rPr>
+          <w:lang w:val="bg-BG"/>
+        </w:rPr>
+        <w:t xml:space="preserve"> За визуализация на резултатите </w:t>
+      </w:r>
+      <w:r>
+        <w:rPr>
+          <w:lang w:val="bg-BG"/>
+        </w:rPr>
+        <w:t>са използвани</w:t>
+      </w:r>
+      <w:r>
+        <w:rPr>
+          <w:lang w:val="bg-BG"/>
+        </w:rPr>
+        <w:t xml:space="preserve"> готови алгоритми от библиотеката </w:t>
+      </w:r>
+      <w:r>
+        <w:t>matplotlib.</w:t>
+      </w:r>
+    </w:p>
+    <w:p>
+      <w:pPr>
+        <w:jc w:val="both"/>
+        <w:rPr>
+          <w:lang w:val="bg-BG"/>
+        </w:rPr>
+      </w:pPr>
+    </w:p>
+    <w:p>
+      <w:pPr>
+        <w:pStyle w:val="Heading2"/>
+        <w:rPr>
+          <w:rFonts w:ascii="Consolas" w:hAnsi="Consolas"/>
+          <w:lang w:val="bg-BG"/>
+        </w:rPr>
+      </w:pPr>
+      <w:r>
+        <w:rPr>
+          <w:rFonts w:ascii="Consolas" w:hAnsi="Consolas"/>
+          <w:lang w:val="bg-BG"/>
+        </w:rPr>
+        <w:t>Използван</w:t>
+      </w:r>
+      <w:r>
+        <w:rPr>
+          <w:rFonts w:ascii="Consolas" w:hAnsi="Consolas"/>
+          <w:lang w:val="bg-BG"/>
+        </w:rPr>
+        <w:t>и</w:t>
+      </w:r>
+      <w:r>
+        <w:rPr>
+          <w:rFonts w:ascii="Consolas" w:hAnsi="Consolas"/>
+          <w:lang w:val="bg-BG"/>
+        </w:rPr>
+        <w:t xml:space="preserve"> </w:t>
+      </w:r>
+      <w:r>
+        <w:rPr>
+          <w:rFonts w:ascii="Consolas" w:hAnsi="Consolas"/>
+          <w:lang w:val="bg-BG"/>
+        </w:rPr>
+        <w:t>съкращения и термини</w:t>
+      </w:r>
+      <w:r>
+        <w:rPr>
+          <w:rFonts w:ascii="Consolas" w:hAnsi="Consolas"/>
+          <w:lang w:val="bg-BG"/>
+        </w:rPr>
+        <w:t xml:space="preserve"> в текста</w:t>
+      </w:r>
+    </w:p>
+    <w:p>
+      <w:pPr>
+        <w:rPr>
+          <w:lang w:val="bg-BG"/>
+        </w:rPr>
+      </w:pPr>
+    </w:p>
+    <w:tbl>
+      <w:tblPr>
+        <w:tblStyle w:val="PlainTable3"/>
+        <w:tblW w:w="0" w:type="auto"/>
+        <w:tblLook w:val="04A0" w:firstRow="1" w:lastRow="0" w:firstColumn="1" w:lastColumn="0" w:noHBand="0" w:noVBand="1"/>
+      </w:tblPr>
+      <w:tblGrid>
+        <w:gridCol w:w="2196"/>
+        <w:gridCol w:w="7164"/>
+      </w:tblGrid>
+      <w:tr>
+        <w:trPr>
+          <w:cnfStyle w:val="100000000000" w:firstRow="1" w:lastRow="0" w:firstColumn="0" w:lastColumn="0" w:oddVBand="0" w:evenVBand="0" w:oddHBand="0" w:evenHBand="0" w:firstRowFirstColumn="0" w:firstRowLastColumn="0" w:lastRowFirstColumn="0" w:lastRowLastColumn="0"/>
+        </w:trPr>
+        <w:tc>
+          <w:tcPr>
+            <w:cnfStyle w:val="001000000100" w:firstRow="0" w:lastRow="0" w:firstColumn="1" w:lastColumn="0" w:oddVBand="0" w:evenVBand="0" w:oddHBand="0" w:evenHBand="0" w:firstRowFirstColumn="1" w:firstRowLastColumn="0" w:lastRowFirstColumn="0" w:lastRowLastColumn="0"/>
+            <w:tcW w:w="2070" w:type="dxa"/>
+          </w:tcPr>
+          <w:p>
+            <w:pPr>
+              <w:rPr>
+                <w:lang w:val="bg-BG"/>
+              </w:rPr>
+            </w:pPr>
+            <w:r>
+              <w:rPr>
+                <w:lang w:val="bg-BG"/>
+              </w:rPr>
+              <w:t>Термин</w:t>
+            </w:r>
+          </w:p>
+        </w:tc>
+        <w:tc>
+          <w:tcPr>
+            <w:tcW w:w="7280" w:type="dxa"/>
+          </w:tcPr>
+          <w:p>
+            <w:pPr>
+              <w:cnfStyle w:val="100000000000" w:firstRow="1" w:lastRow="0" w:firstColumn="0" w:lastColumn="0" w:oddVBand="0" w:evenVBand="0" w:oddHBand="0" w:evenHBand="0" w:firstRowFirstColumn="0" w:firstRowLastColumn="0" w:lastRowFirstColumn="0" w:lastRowLastColumn="0"/>
+              <w:rPr>
+                <w:lang w:val="bg-BG"/>
+              </w:rPr>
+            </w:pPr>
+            <w:r>
+              <w:rPr>
+                <w:lang w:val="bg-BG"/>
+              </w:rPr>
+              <w:t>значение</w:t>
+            </w:r>
+          </w:p>
+        </w:tc>
+      </w:tr>
+      <w:tr>
+        <w:trPr>
+          <w:cnfStyle w:val="000000100000" w:firstRow="0" w:lastRow="0" w:firstColumn="0" w:lastColumn="0" w:oddVBand="0" w:evenVBand="0" w:oddHBand="1" w:evenHBand="0" w:firstRowFirstColumn="0" w:firstRowLastColumn="0" w:lastRowFirstColumn="0" w:lastRowLastColumn="0"/>
+          <w:trHeight w:val="863"/>
+        </w:trPr>
+        <w:tc>
+          <w:tcPr>
+            <w:cnfStyle w:val="001000000000" w:firstRow="0" w:lastRow="0" w:firstColumn="1" w:lastColumn="0" w:oddVBand="0" w:evenVBand="0" w:oddHBand="0" w:evenHBand="0" w:firstRowFirstColumn="0" w:firstRowLastColumn="0" w:lastRowFirstColumn="0" w:lastRowLastColumn="0"/>
+            <w:tcW w:w="2070" w:type="dxa"/>
+            <w:vAlign w:val="center"/>
+          </w:tcPr>
+          <w:p>
+            <w:pPr>
+              <w:jc w:val="center"/>
+              <w:rPr>
+                <w:b w:val="0"/>
+                <w:bCs w:val="0"/>
+                <w:lang w:val="bg-BG"/>
+              </w:rPr>
+            </w:pPr>
+            <w:r>
+              <w:rPr>
+                <w:b w:val="0"/>
+                <w:bCs w:val="0"/>
+              </w:rPr>
+              <w:t>facs</w:t>
+            </w:r>
+          </w:p>
+        </w:tc>
+        <w:tc>
+          <w:tcPr>
+            <w:tcW w:w="7280" w:type="dxa"/>
+            <w:vAlign w:val="center"/>
+          </w:tcPr>
+          <w:p>
+            <w:pPr>
+              <w:jc w:val="both"/>
+              <w:cnfStyle w:val="000000100000" w:firstRow="0" w:lastRow="0" w:firstColumn="0" w:lastColumn="0" w:oddVBand="0" w:evenVBand="0" w:oddHBand="1" w:evenHBand="0" w:firstRowFirstColumn="0" w:firstRowLastColumn="0" w:lastRowFirstColumn="0" w:lastRowLastColumn="0"/>
+              <w:rPr>
+                <w:lang w:val="bg-BG"/>
+              </w:rPr>
+            </w:pPr>
+            <w:r>
+              <w:t xml:space="preserve">Facial Acting Coding System – </w:t>
+            </w:r>
+            <w:r>
+              <w:rPr>
+                <w:lang w:val="bg-BG"/>
+              </w:rPr>
+              <w:t>Система за кодиране на лицевите изражения на базата на активирани мускули</w:t>
+            </w:r>
+          </w:p>
+        </w:tc>
+      </w:tr>
+      <w:tr>
+        <w:trPr>
+          <w:trHeight w:val="540"/>
+        </w:trPr>
+        <w:tc>
+          <w:tcPr>
+            <w:cnfStyle w:val="001000000000" w:firstRow="0" w:lastRow="0" w:firstColumn="1" w:lastColumn="0" w:oddVBand="0" w:evenVBand="0" w:oddHBand="0" w:evenHBand="0" w:firstRowFirstColumn="0" w:firstRowLastColumn="0" w:lastRowFirstColumn="0" w:lastRowLastColumn="0"/>
+            <w:tcW w:w="2070" w:type="dxa"/>
+            <w:vAlign w:val="center"/>
+          </w:tcPr>
+          <w:p>
+            <w:pPr>
+              <w:jc w:val="center"/>
+              <w:rPr>
+                <w:b w:val="0"/>
+                <w:bCs w:val="0"/>
+              </w:rPr>
+            </w:pPr>
+            <w:r>
+              <w:rPr>
+                <w:b w:val="0"/>
+                <w:bCs w:val="0"/>
+              </w:rPr>
+              <w:t>au</w:t>
+            </w:r>
+          </w:p>
+        </w:tc>
+        <w:tc>
+          <w:tcPr>
+            <w:tcW w:w="7280" w:type="dxa"/>
+            <w:vAlign w:val="center"/>
+          </w:tcPr>
+          <w:p>
+            <w:pPr>
+              <w:jc w:val="both"/>
+              <w:cnfStyle w:val="000000000000" w:firstRow="0" w:lastRow="0" w:firstColumn="0" w:lastColumn="0" w:oddVBand="0" w:evenVBand="0" w:oddHBand="0" w:evenHBand="0" w:firstRowFirstColumn="0" w:firstRowLastColumn="0" w:lastRowFirstColumn="0" w:lastRowLastColumn="0"/>
+              <w:rPr>
+                <w:lang w:val="bg-BG"/>
+              </w:rPr>
+            </w:pPr>
+            <w:r>
+              <w:rPr>
+                <w:lang w:val="bg-BG"/>
+              </w:rPr>
+              <w:t>А</w:t>
+            </w:r>
+            <w:proofErr w:type="spellStart"/>
+            <w:r>
+              <w:t>ction</w:t>
+            </w:r>
+            <w:proofErr w:type="spellEnd"/>
+            <w:r>
+              <w:t xml:space="preserve"> Unit – </w:t>
+            </w:r>
+            <w:r>
+              <w:rPr>
+                <w:lang w:val="bg-BG"/>
+              </w:rPr>
+              <w:t xml:space="preserve">единица на активация във </w:t>
+            </w:r>
+            <w:r>
+              <w:t xml:space="preserve">FACS </w:t>
+            </w:r>
+            <w:r>
+              <w:rPr>
+                <w:lang w:val="bg-BG"/>
+              </w:rPr>
+              <w:t>системата</w:t>
+            </w:r>
+          </w:p>
+        </w:tc>
+      </w:tr>
+      <w:tr>
+        <w:trPr>
+          <w:cnfStyle w:val="000000100000" w:firstRow="0" w:lastRow="0" w:firstColumn="0" w:lastColumn="0" w:oddVBand="0" w:evenVBand="0" w:oddHBand="1" w:evenHBand="0" w:firstRowFirstColumn="0" w:firstRowLastColumn="0" w:lastRowFirstColumn="0" w:lastRowLastColumn="0"/>
+          <w:trHeight w:val="900"/>
+        </w:trPr>
+        <w:tc>
+          <w:tcPr>
+            <w:cnfStyle w:val="001000000000" w:firstRow="0" w:lastRow="0" w:firstColumn="1" w:lastColumn="0" w:oddVBand="0" w:evenVBand="0" w:oddHBand="0" w:evenHBand="0" w:firstRowFirstColumn="0" w:firstRowLastColumn="0" w:lastRowFirstColumn="0" w:lastRowLastColumn="0"/>
+            <w:tcW w:w="2070" w:type="dxa"/>
+            <w:vAlign w:val="center"/>
+          </w:tcPr>
+          <w:p>
+            <w:pPr>
+              <w:jc w:val="center"/>
+              <w:rPr>
+                <w:b w:val="0"/>
+                <w:bCs w:val="0"/>
+              </w:rPr>
+            </w:pPr>
+            <w:r>
+              <w:rPr>
+                <w:b w:val="0"/>
+                <w:bCs w:val="0"/>
+              </w:rPr>
+              <w:t>cnn</w:t>
+            </w:r>
+          </w:p>
+        </w:tc>
+        <w:tc>
+          <w:tcPr>
+            <w:tcW w:w="7280" w:type="dxa"/>
+            <w:vAlign w:val="center"/>
+          </w:tcPr>
+          <w:p>
+            <w:pPr>
+              <w:jc w:val="both"/>
+              <w:cnfStyle w:val="000000100000" w:firstRow="0" w:lastRow="0" w:firstColumn="0" w:lastColumn="0" w:oddVBand="0" w:evenVBand="0" w:oddHBand="1" w:evenHBand="0" w:firstRowFirstColumn="0" w:firstRowLastColumn="0" w:lastRowFirstColumn="0" w:lastRowLastColumn="0"/>
+              <w:rPr>
+                <w:lang w:val="bg-BG"/>
+              </w:rPr>
+            </w:pPr>
+            <w:r>
+              <w:t xml:space="preserve">Convolutional neural network – </w:t>
+            </w:r>
+            <w:r>
+              <w:rPr>
+                <w:lang w:val="bg-BG"/>
+              </w:rPr>
+              <w:t xml:space="preserve">конволюционна невронна мрежа, използват се за класификация на </w:t>
+            </w:r>
+            <w:r>
+              <w:rPr>
+                <w:lang w:val="bg-BG"/>
+              </w:rPr>
+              <w:t>снимки</w:t>
+            </w:r>
+          </w:p>
+        </w:tc>
+      </w:tr>
+      <w:tr>
+        <w:trPr>
+          <w:trHeight w:val="900"/>
+        </w:trPr>
+        <w:tc>
+          <w:tcPr>
+            <w:cnfStyle w:val="001000000000" w:firstRow="0" w:lastRow="0" w:firstColumn="1" w:lastColumn="0" w:oddVBand="0" w:evenVBand="0" w:oddHBand="0" w:evenHBand="0" w:firstRowFirstColumn="0" w:firstRowLastColumn="0" w:lastRowFirstColumn="0" w:lastRowLastColumn="0"/>
+            <w:tcW w:w="2070" w:type="dxa"/>
+            <w:vAlign w:val="center"/>
+          </w:tcPr>
+          <w:p>
+            <w:pPr>
+              <w:jc w:val="center"/>
+              <w:rPr>
+                <w:b w:val="0"/>
+                <w:bCs w:val="0"/>
+              </w:rPr>
+            </w:pPr>
+            <w:r>
+              <w:rPr>
+                <w:b w:val="0"/>
+                <w:bCs w:val="0"/>
+              </w:rPr>
+              <w:t>Relu</w:t>
+            </w:r>
+            <w:r>
+              <w:rPr>
+                <w:b w:val="0"/>
+                <w:bCs w:val="0"/>
+                <w:lang w:val="bg-BG"/>
+              </w:rPr>
+              <w:t xml:space="preserve"> / </w:t>
+            </w:r>
+            <w:r>
+              <w:rPr>
+                <w:b w:val="0"/>
+                <w:bCs w:val="0"/>
+              </w:rPr>
+              <w:t>softmax</w:t>
+            </w:r>
+            <w:r>
+              <w:rPr>
+                <w:b w:val="0"/>
+                <w:bCs w:val="0"/>
+              </w:rPr>
+              <w:t xml:space="preserve"> </w:t>
+            </w:r>
+          </w:p>
+        </w:tc>
+        <w:tc>
+          <w:tcPr>
+            <w:tcW w:w="7280" w:type="dxa"/>
+            <w:vAlign w:val="center"/>
+          </w:tcPr>
+          <w:p>
+            <w:pPr>
+              <w:jc w:val="both"/>
+              <w:cnfStyle w:val="000000000000" w:firstRow="0" w:lastRow="0" w:firstColumn="0" w:lastColumn="0" w:oddVBand="0" w:evenVBand="0" w:oddHBand="0" w:evenHBand="0" w:firstRowFirstColumn="0" w:firstRowLastColumn="0" w:lastRowFirstColumn="0" w:lastRowLastColumn="0"/>
+              <w:rPr>
+                <w:lang w:val="bg-BG"/>
+              </w:rPr>
+            </w:pPr>
+            <w:r>
+              <w:rPr>
+                <w:lang w:val="bg-BG"/>
+              </w:rPr>
+              <w:t>Вид активационна функция използвана за невроните на мрежата</w:t>
+            </w:r>
+          </w:p>
+        </w:tc>
+      </w:tr>
+      <w:tr>
+        <w:trPr>
+          <w:cnfStyle w:val="000000100000" w:firstRow="0" w:lastRow="0" w:firstColumn="0" w:lastColumn="0" w:oddVBand="0" w:evenVBand="0" w:oddHBand="1" w:evenHBand="0" w:firstRowFirstColumn="0" w:firstRowLastColumn="0" w:lastRowFirstColumn="0" w:lastRowLastColumn="0"/>
+          <w:trHeight w:val="900"/>
+        </w:trPr>
+        <w:tc>
+          <w:tcPr>
+            <w:cnfStyle w:val="001000000000" w:firstRow="0" w:lastRow="0" w:firstColumn="1" w:lastColumn="0" w:oddVBand="0" w:evenVBand="0" w:oddHBand="0" w:evenHBand="0" w:firstRowFirstColumn="0" w:firstRowLastColumn="0" w:lastRowFirstColumn="0" w:lastRowLastColumn="0"/>
+            <w:tcW w:w="2070" w:type="dxa"/>
+            <w:vAlign w:val="center"/>
+          </w:tcPr>
+          <w:p>
+            <w:pPr>
+              <w:jc w:val="center"/>
+              <w:rPr>
+                <w:b w:val="0"/>
+                <w:bCs w:val="0"/>
+              </w:rPr>
+            </w:pPr>
+            <w:r>
+              <w:rPr>
+                <w:b w:val="0"/>
+                <w:bCs w:val="0"/>
+              </w:rPr>
+              <w:t>backpropagation</w:t>
+            </w:r>
+          </w:p>
+        </w:tc>
+        <w:tc>
+          <w:tcPr>
+            <w:tcW w:w="7280" w:type="dxa"/>
+            <w:vAlign w:val="center"/>
+          </w:tcPr>
+          <w:p>
+            <w:pPr>
+              <w:jc w:val="both"/>
+              <w:cnfStyle w:val="000000100000" w:firstRow="0" w:lastRow="0" w:firstColumn="0" w:lastColumn="0" w:oddVBand="0" w:evenVBand="0" w:oddHBand="1" w:evenHBand="0" w:firstRowFirstColumn="0" w:firstRowLastColumn="0" w:lastRowFirstColumn="0" w:lastRowLastColumn="0"/>
+            </w:pPr>
+            <w:r>
+              <w:rPr>
+                <w:lang w:val="bg-BG"/>
+              </w:rPr>
+              <w:t>Алгоритъм за обучение на невронни мрежи с обратно разпространение на грешката</w:t>
+            </w:r>
+          </w:p>
+        </w:tc>
+      </w:tr>
+      <w:tr>
+        <w:trPr>
+          <w:trHeight w:val="900"/>
+        </w:trPr>
+        <w:tc>
+          <w:tcPr>
+            <w:cnfStyle w:val="001000000000" w:firstRow="0" w:lastRow="0" w:firstColumn="1" w:lastColumn="0" w:oddVBand="0" w:evenVBand="0" w:oddHBand="0" w:evenHBand="0" w:firstRowFirstColumn="0" w:firstRowLastColumn="0" w:lastRowFirstColumn="0" w:lastRowLastColumn="0"/>
+            <w:tcW w:w="2070" w:type="dxa"/>
+            <w:vAlign w:val="center"/>
+          </w:tcPr>
+          <w:p>
+            <w:pPr>
+              <w:jc w:val="center"/>
+              <w:rPr>
+                <w:b w:val="0"/>
+                <w:bCs w:val="0"/>
+              </w:rPr>
+            </w:pPr>
+            <w:r>
+              <w:rPr>
+                <w:b w:val="0"/>
+                <w:bCs w:val="0"/>
+              </w:rPr>
+              <w:t>svm</w:t>
+            </w:r>
+          </w:p>
+        </w:tc>
+        <w:tc>
+          <w:tcPr>
+            <w:tcW w:w="7280" w:type="dxa"/>
+            <w:vAlign w:val="center"/>
+          </w:tcPr>
+          <w:p>
+            <w:pPr>
+              <w:jc w:val="both"/>
+              <w:cnfStyle w:val="000000000000" w:firstRow="0" w:lastRow="0" w:firstColumn="0" w:lastColumn="0" w:oddVBand="0" w:evenVBand="0" w:oddHBand="0" w:evenHBand="0" w:firstRowFirstColumn="0" w:firstRowLastColumn="0" w:lastRowFirstColumn="0" w:lastRowLastColumn="0"/>
+            </w:pPr>
+            <w:r>
+              <w:t xml:space="preserve">Support Vector Machine </w:t>
+            </w:r>
+            <w:r>
+              <w:rPr>
+                <w:lang w:val="bg-BG"/>
+              </w:rPr>
+              <w:t>– машина на поддържащите вектори е тип класификационен модел</w:t>
+            </w:r>
+          </w:p>
+        </w:tc>
+      </w:tr>
+      <w:tr>
+        <w:trPr>
+          <w:cnfStyle w:val="000000100000" w:firstRow="0" w:lastRow="0" w:firstColumn="0" w:lastColumn="0" w:oddVBand="0" w:evenVBand="0" w:oddHBand="1" w:evenHBand="0" w:firstRowFirstColumn="0" w:firstRowLastColumn="0" w:lastRowFirstColumn="0" w:lastRowLastColumn="0"/>
+          <w:trHeight w:val="900"/>
+        </w:trPr>
+        <w:tc>
+          <w:tcPr>
+            <w:cnfStyle w:val="001000000000" w:firstRow="0" w:lastRow="0" w:firstColumn="1" w:lastColumn="0" w:oddVBand="0" w:evenVBand="0" w:oddHBand="0" w:evenHBand="0" w:firstRowFirstColumn="0" w:firstRowLastColumn="0" w:lastRowFirstColumn="0" w:lastRowLastColumn="0"/>
+            <w:tcW w:w="2070" w:type="dxa"/>
+            <w:vAlign w:val="center"/>
+          </w:tcPr>
+          <w:p>
+            <w:pPr>
+              <w:jc w:val="center"/>
+              <w:rPr>
+                <w:b w:val="0"/>
+                <w:bCs w:val="0"/>
+              </w:rPr>
+            </w:pPr>
+            <w:r>
+              <w:rPr>
+                <w:b w:val="0"/>
+                <w:bCs w:val="0"/>
+              </w:rPr>
+              <w:t>Dropout</w:t>
+            </w:r>
+          </w:p>
+        </w:tc>
+        <w:tc>
+          <w:tcPr>
+            <w:tcW w:w="7280" w:type="dxa"/>
+            <w:vAlign w:val="center"/>
+          </w:tcPr>
+          <w:p>
+            <w:pPr>
+              <w:jc w:val="both"/>
+              <w:cnfStyle w:val="000000100000" w:firstRow="0" w:lastRow="0" w:firstColumn="0" w:lastColumn="0" w:oddVBand="0" w:evenVBand="0" w:oddHBand="1" w:evenHBand="0" w:firstRowFirstColumn="0" w:firstRowLastColumn="0" w:lastRowFirstColumn="0" w:lastRowLastColumn="0"/>
+            </w:pPr>
+            <w:r>
+              <w:rPr>
+                <w:lang w:val="bg-BG"/>
+              </w:rPr>
+              <w:t>Вид слой във невронната мрежа. Използва се за налагане на регуларизация</w:t>
+            </w:r>
+          </w:p>
+        </w:tc>
+      </w:tr>
+      <w:tr>
+        <w:trPr>
+          <w:trHeight w:val="900"/>
+        </w:trPr>
+        <w:tc>
+          <w:tcPr>
+            <w:cnfStyle w:val="001000000000" w:firstRow="0" w:lastRow="0" w:firstColumn="1" w:lastColumn="0" w:oddVBand="0" w:evenVBand="0" w:oddHBand="0" w:evenHBand="0" w:firstRowFirstColumn="0" w:firstRowLastColumn="0" w:lastRowFirstColumn="0" w:lastRowLastColumn="0"/>
+            <w:tcW w:w="2070" w:type="dxa"/>
+            <w:vAlign w:val="center"/>
+          </w:tcPr>
+          <w:p>
+            <w:pPr>
+              <w:jc w:val="center"/>
+              <w:rPr>
+                <w:b w:val="0"/>
+                <w:bCs w:val="0"/>
+              </w:rPr>
+            </w:pPr>
+            <w:r>
+              <w:rPr>
+                <w:b w:val="0"/>
+                <w:bCs w:val="0"/>
+              </w:rPr>
+              <w:t>kernel</w:t>
+            </w:r>
+          </w:p>
+        </w:tc>
+        <w:tc>
+          <w:tcPr>
+            <w:tcW w:w="7280" w:type="dxa"/>
+            <w:vAlign w:val="center"/>
+          </w:tcPr>
+          <w:p>
+            <w:pPr>
+              <w:jc w:val="both"/>
+              <w:cnfStyle w:val="000000000000" w:firstRow="0" w:lastRow="0" w:firstColumn="0" w:lastColumn="0" w:oddVBand="0" w:evenVBand="0" w:oddHBand="0" w:evenHBand="0" w:firstRowFirstColumn="0" w:firstRowLastColumn="0" w:lastRowFirstColumn="0" w:lastRowLastColumn="0"/>
+            </w:pPr>
+            <w:r>
+              <w:rPr>
+                <w:lang w:val="bg-BG"/>
+              </w:rPr>
+              <w:t xml:space="preserve">Ядро, използва се като параметър при </w:t>
+            </w:r>
+            <w:r>
+              <w:t xml:space="preserve">SVM </w:t>
+            </w:r>
+            <w:r>
+              <w:rPr>
+                <w:lang w:val="bg-BG"/>
+              </w:rPr>
+              <w:t>моделите</w:t>
+            </w:r>
+          </w:p>
+        </w:tc>
+      </w:tr>
+      <w:tr>
+        <w:trPr>
+          <w:cnfStyle w:val="000000100000" w:firstRow="0" w:lastRow="0" w:firstColumn="0" w:lastColumn="0" w:oddVBand="0" w:evenVBand="0" w:oddHBand="1" w:evenHBand="0" w:firstRowFirstColumn="0" w:firstRowLastColumn="0" w:lastRowFirstColumn="0" w:lastRowLastColumn="0"/>
+          <w:trHeight w:val="900"/>
+        </w:trPr>
+        <w:tc>
+          <w:tcPr>
+            <w:cnfStyle w:val="001000000000" w:firstRow="0" w:lastRow="0" w:firstColumn="1" w:lastColumn="0" w:oddVBand="0" w:evenVBand="0" w:oddHBand="0" w:evenHBand="0" w:firstRowFirstColumn="0" w:firstRowLastColumn="0" w:lastRowFirstColumn="0" w:lastRowLastColumn="0"/>
+            <w:tcW w:w="2070" w:type="dxa"/>
+            <w:vAlign w:val="center"/>
+          </w:tcPr>
+          <w:p>
+            <w:pPr>
+              <w:jc w:val="center"/>
+              <w:rPr>
+                <w:b w:val="0"/>
+                <w:bCs w:val="0"/>
+              </w:rPr>
+            </w:pPr>
+            <w:r>
+              <w:rPr>
+                <w:b w:val="0"/>
+                <w:bCs w:val="0"/>
+              </w:rPr>
+              <w:t>accuracy / precision / recall</w:t>
+            </w:r>
+            <w:r>
+              <w:rPr>
+                <w:b w:val="0"/>
+                <w:bCs w:val="0"/>
+              </w:rPr>
+              <w:t xml:space="preserve"> </w:t>
+            </w:r>
+            <w:r>
+              <w:rPr>
+                <w:b w:val="0"/>
+                <w:bCs w:val="0"/>
+                <w:lang w:val="bg-BG"/>
+              </w:rPr>
+              <w:t xml:space="preserve">/ МАЕ / </w:t>
+            </w:r>
+            <w:r>
+              <w:rPr>
+                <w:b w:val="0"/>
+                <w:bCs w:val="0"/>
+              </w:rPr>
+              <w:t>MSE</w:t>
+            </w:r>
+          </w:p>
+        </w:tc>
+        <w:tc>
+          <w:tcPr>
+            <w:tcW w:w="7280" w:type="dxa"/>
+            <w:vAlign w:val="center"/>
+          </w:tcPr>
+          <w:p>
+            <w:pPr>
+              <w:jc w:val="both"/>
+              <w:cnfStyle w:val="000000100000" w:firstRow="0" w:lastRow="0" w:firstColumn="0" w:lastColumn="0" w:oddVBand="0" w:evenVBand="0" w:oddHBand="1" w:evenHBand="0" w:firstRowFirstColumn="0" w:firstRowLastColumn="0" w:lastRowFirstColumn="0" w:lastRowLastColumn="0"/>
+              <w:rPr>
+                <w:lang w:val="bg-BG"/>
+              </w:rPr>
+            </w:pPr>
+            <w:r>
+              <w:rPr>
+                <w:lang w:val="bg-BG"/>
+              </w:rPr>
+              <w:t>Всички тези съкращения съответстват на различни метрики за оценка на даден модел</w:t>
+            </w:r>
+          </w:p>
+        </w:tc>
+      </w:tr>
+    </w:tbl>
+    <w:p>
+      <w:pPr>
+        <w:pStyle w:val="Heading2"/>
+        <w:numPr>
+          <w:ilvl w:val="0"/>
+          <w:numId w:val="0"/>
+        </w:numPr>
+        <w:rPr>
+          <w:rFonts w:ascii="Consolas" w:hAnsi="Consolas"/>
+        </w:rPr>
+      </w:pPr>
+    </w:p>
+    <w:p>
+      <w:pPr>
+        <w:jc w:val="both"/>
+        <w:rPr>
+          <w:lang w:val="bg-BG"/>
+        </w:rPr>
+      </w:pPr>
+    </w:p>
+    <w:p>
+      <w:pPr>
+        <w:pStyle w:val="Heading1"/>
+        <w:rPr>
+          <w:rFonts w:ascii="Consolas" w:hAnsi="Consolas"/>
+          <w:lang w:val="bg-BG"/>
+        </w:rPr>
+      </w:pPr>
+      <w:bookmarkStart w:id="4" w:name="_Toc40729454"/>
+      <w:r>
+        <w:rPr>
+          <w:rFonts w:ascii="Consolas" w:hAnsi="Consolas"/>
+          <w:lang w:val="bg-BG"/>
+        </w:rPr>
+        <w:lastRenderedPageBreak/>
+        <w:t>Преглед на използваните научни методи</w:t>
+      </w:r>
+      <w:bookmarkEnd w:id="4"/>
+    </w:p>
+    <w:p>
+      <w:pPr>
+        <w:pStyle w:val="Heading3"/>
+        <w:numPr>
+          <w:ilvl w:val="0"/>
+          <w:numId w:val="0"/>
+        </w:numPr>
+        <w:rPr>
+          <w:rFonts w:ascii="Consolas" w:hAnsi="Consolas"/>
+          <w:lang w:val="bg-BG"/>
+        </w:rPr>
+      </w:pPr>
+    </w:p>
+    <w:p>
+      <w:pPr>
+        <w:pStyle w:val="Heading2"/>
+        <w:rPr>
+          <w:rFonts w:ascii="Consolas" w:hAnsi="Consolas"/>
+          <w:lang w:val="bg-BG"/>
+        </w:rPr>
+      </w:pPr>
+      <w:bookmarkStart w:id="5" w:name="_Toc40729451"/>
+      <w:r>
+        <w:rPr>
+          <w:rFonts w:ascii="Consolas" w:hAnsi="Consolas"/>
+          <w:lang w:val="bg-BG"/>
+        </w:rPr>
+        <w:t>Дефиниция за „Разпознаване на емоции“</w:t>
+      </w:r>
+      <w:bookmarkEnd w:id="5"/>
+    </w:p>
+    <w:p>
+      <w:pPr>
+        <w:rPr>
+          <w:lang w:val="bg-BG"/>
+        </w:rPr>
+      </w:pPr>
     </w:p>
     <w:p>
       <w:pPr>
         <w:ind w:firstLine="576"/>
         <w:jc w:val="both"/>
         <w:rPr>
-          <w:rFonts w:cs="Arial"/>
-          <w:color w:val="202122"/>
-          <w:shd w:val="clear" w:color="auto" w:fill="FFFFFF"/>
-          <w:lang w:val="bg-BG"/>
-        </w:rPr>
-      </w:pPr>
-      <w:r>
-        <w:rPr>
-          <w:rFonts w:cs="Arial"/>
-          <w:color w:val="202122"/>
-          <w:shd w:val="clear" w:color="auto" w:fill="FFFFFF"/>
-          <w:lang w:val="bg-BG"/>
-        </w:rPr>
-        <w:t xml:space="preserve">Използването на </w:t>
-      </w:r>
-      <w:r>
-        <w:rPr>
-          <w:rFonts w:cs="Arial"/>
-          <w:color w:val="202122"/>
-          <w:shd w:val="clear" w:color="auto" w:fill="FFFFFF"/>
-        </w:rPr>
-        <w:t xml:space="preserve">FACS </w:t>
-      </w:r>
-      <w:r>
-        <w:rPr>
-          <w:rFonts w:cs="Arial"/>
-          <w:color w:val="202122"/>
-          <w:shd w:val="clear" w:color="auto" w:fill="FFFFFF"/>
-          <w:lang w:val="bg-BG"/>
-        </w:rPr>
-        <w:t>е предложено и за анализи на депресия, или измерване на болка на пациенти, които не могат да изразят болка вербално.</w:t>
+          <w:lang w:val="bg-BG"/>
+        </w:rPr>
+      </w:pPr>
+      <w:r>
+        <w:rPr>
+          <w:lang w:val="bg-BG"/>
+        </w:rPr>
+        <w:t>Разпознаване на емоции е процесъс по идентифициране на човешката емоция. Хората често варират в тяхната точност по разпознаване на емоциите на други хора</w:t>
+      </w:r>
+      <w:r>
+        <w:t xml:space="preserve">. </w:t>
+      </w:r>
+      <w:r>
+        <w:rPr>
+          <w:lang w:val="bg-BG"/>
+        </w:rPr>
+        <w:t>Разпознаването на емоция използвайки технологии е сравнително нова област на науката. За момента, този проблем се решава най-добре ако човешкото лице бива заснемано от няколко позиции, използвайки видео и анотации от на лицата от професионалисти.</w:t>
       </w:r>
     </w:p>
     <w:p>
@@ -2981,45 +3415,14 @@
         <w:ind w:firstLine="576"/>
         <w:jc w:val="both"/>
         <w:rPr>
-          <w:rFonts w:cs="Arial"/>
-          <w:color w:val="202122"/>
-          <w:shd w:val="clear" w:color="auto" w:fill="FFFFFF"/>
-          <w:lang w:val="bg-BG"/>
-        </w:rPr>
-      </w:pPr>
-      <w:r>
-        <w:rPr>
-          <w:rFonts w:cs="Arial"/>
-          <w:color w:val="202122"/>
-          <w:shd w:val="clear" w:color="auto" w:fill="FFFFFF"/>
-        </w:rPr>
-        <w:t xml:space="preserve">FACS </w:t>
-      </w:r>
-      <w:r>
-        <w:rPr>
-          <w:rFonts w:cs="Arial"/>
-          <w:color w:val="202122"/>
-          <w:shd w:val="clear" w:color="auto" w:fill="FFFFFF"/>
-          <w:lang w:val="bg-BG"/>
-        </w:rPr>
-        <w:t xml:space="preserve">индексира лицевите изражения, но не предоставя никаква био-механична информация за степента на активация на деден мускул на лицето. Въпреки че мускулната активация не е част от </w:t>
-      </w:r>
-      <w:r>
-        <w:rPr>
-          <w:rFonts w:cs="Arial"/>
-          <w:color w:val="202122"/>
-          <w:shd w:val="clear" w:color="auto" w:fill="FFFFFF"/>
-        </w:rPr>
-        <w:t xml:space="preserve">FACS, </w:t>
-      </w:r>
-      <w:r>
-        <w:rPr>
-          <w:rFonts w:cs="Arial"/>
-          <w:color w:val="202122"/>
-          <w:shd w:val="clear" w:color="auto" w:fill="FFFFFF"/>
-          <w:lang w:val="bg-BG"/>
-        </w:rPr>
-        <w:t>основните мускули включени във лицевото изражения са добавени.</w:t>
+          <w:lang w:val="bg-BG"/>
+        </w:rPr>
+      </w:pPr>
+      <w:r>
+        <w:rPr>
+          <w:lang w:val="bg-BG"/>
+        </w:rPr>
+        <w:t>Точността на разпознаването на емоции се увеличава когато комбинира различни източници на човешките изражение, като текст, аудио или видео. Различни видове емоции могат да бъдат засечени чрез интеграцията на информация от лицеви изражения, движения на тялото и жестове и реч. Съществуващите подходи във разпознаването на емоции могат да бъдат разделени образно казано на три основни категории: техники базирани на знания, статистически методи или хибридни подходи.</w:t>
       </w:r>
     </w:p>
     <w:p>
@@ -3027,6 +3430,535 @@
         <w:ind w:firstLine="576"/>
         <w:jc w:val="both"/>
         <w:rPr>
+          <w:lang w:val="bg-BG"/>
+        </w:rPr>
+      </w:pPr>
+      <w:r>
+        <w:rPr>
+          <w:b/>
+          <w:bCs/>
+          <w:u w:val="single"/>
+          <w:lang w:val="bg-BG"/>
+        </w:rPr>
+        <w:t>Техниките базирани на знания</w:t>
+      </w:r>
+      <w:r>
+        <w:rPr>
+          <w:lang w:val="bg-BG"/>
+        </w:rPr>
+        <w:t xml:space="preserve"> използват знания за семантичните и синтактични характеристики, с цел да определят конкретни видове емоция. В този подход често се използват ресурси базирани на знания по време на класификацията на емоцията от типа на </w:t>
+      </w:r>
+      <w:r>
+        <w:t xml:space="preserve">WordNet, </w:t>
+      </w:r>
+      <w:proofErr w:type="spellStart"/>
+      <w:r>
+        <w:t>SenticNet</w:t>
+      </w:r>
+      <w:proofErr w:type="spellEnd"/>
+      <w:r>
+        <w:t xml:space="preserve">, </w:t>
+      </w:r>
+      <w:proofErr w:type="spellStart"/>
+      <w:r>
+        <w:t>ConceptNet</w:t>
+      </w:r>
+      <w:proofErr w:type="spellEnd"/>
+      <w:r>
+        <w:t xml:space="preserve">, </w:t>
+      </w:r>
+      <w:proofErr w:type="spellStart"/>
+      <w:r>
+        <w:t>EmotiNet</w:t>
+      </w:r>
+      <w:proofErr w:type="spellEnd"/>
+      <w:r>
+        <w:t xml:space="preserve"> </w:t>
+      </w:r>
+      <w:r>
+        <w:rPr>
+          <w:lang w:val="bg-BG"/>
+        </w:rPr>
+        <w:t>и други. Едно от предимствата на този подход е достъпността която идва със широката наличност на такива ресурси (базирани на знания). От друга страна недостатък на този подход е невъзможността му да се справя със концептуални нюанси и сложни лигвистични правила.</w:t>
+      </w:r>
+    </w:p>
+    <w:p>
+      <w:pPr>
+        <w:ind w:firstLine="576"/>
+        <w:jc w:val="both"/>
+        <w:rPr>
+          <w:lang w:val="bg-BG"/>
+        </w:rPr>
+      </w:pPr>
+      <w:r>
+        <w:rPr>
+          <w:lang w:val="bg-BG"/>
+        </w:rPr>
+        <w:t>Подходите базирани на знания могат да бъдат класифицирани в 2 категории: базирани на речници и базирани на корпус от документи. Тези които са базирани на речници намират думи които показват мнение или емоция в речник и търсят за техни синоними и антоними за разпиряване на началният списък от възможни емоции. Корпус базираните подходи започват със стартов списък от думи които изразяват мнение или емоци, и разширяват базата намирайки други думи със контекстно специфични характеристики в по-голям корпус. Докато подходите базирани на корпос от документи взимат предвид контекста, те все  още имах проблеми със точността в различните домейни тъй като дума в един домейм може да има различна ориентация и значение от това в друг домейн.</w:t>
+      </w:r>
+    </w:p>
+    <w:p>
+      <w:pPr>
+        <w:ind w:firstLine="576"/>
+        <w:jc w:val="both"/>
+        <w:rPr>
+          <w:lang w:val="bg-BG"/>
+        </w:rPr>
+      </w:pPr>
+      <w:r>
+        <w:rPr>
+          <w:b/>
+          <w:bCs/>
+          <w:u w:val="single"/>
+          <w:lang w:val="bg-BG"/>
+        </w:rPr>
+        <w:t>Статистически методи</w:t>
+      </w:r>
+      <w:r>
+        <w:rPr>
+          <w:lang w:val="bg-BG"/>
+        </w:rPr>
+        <w:t xml:space="preserve"> често включват използването на различни алгоритми за машинно самообучение, при които голям набор от анотирани данни се подава на алгоритъма и по този начин системата се научава да </w:t>
+      </w:r>
+      <w:r>
+        <w:rPr>
+          <w:lang w:val="bg-BG"/>
+        </w:rPr>
+        <w:lastRenderedPageBreak/>
+        <w:t>предстазва правилните видове емоция. Алгоритмите базирани на машинно самообучение в повечето случаи предоставят по-точни класификационни резултати, сравнено с другите подходи, но едно от предизвикателствата на тези подходи е намирането на достатъчно голяма обучаваща извадка.</w:t>
+      </w:r>
+    </w:p>
+    <w:p>
+      <w:pPr>
+        <w:ind w:firstLine="576"/>
+        <w:jc w:val="both"/>
+        <w:rPr>
+          <w:lang w:val="bg-BG"/>
+        </w:rPr>
+      </w:pPr>
+      <w:r>
+        <w:rPr>
+          <w:lang w:val="bg-BG"/>
+        </w:rPr>
+        <w:t>Някои от най-често иползваните алгоритми за решаване на този проблем включват машини на поддържащите вектор, найвен Бейсов класификатор и максимум ентропия. Дъплбокото самообучение също се използва широко в разпознаването на емоции.  Добре известни архитектури които решават такива типове проблеми са конволюционните нервонни мрежи, машини за екстремно обучение и дълго кратко трайна памет (</w:t>
+      </w:r>
+      <w:r>
+        <w:t xml:space="preserve">long short-term memory LSTM). </w:t>
+      </w:r>
+      <w:r>
+        <w:rPr>
+          <w:lang w:val="bg-BG"/>
+        </w:rPr>
+        <w:t>Популярността на подходите за дълбоко самообучение в тази област се дължи от част и на успеваемостта на тези подходи във полетата на компютърн зрение, разпознаване на реч и обработка на естествени езици.</w:t>
+      </w:r>
+    </w:p>
+    <w:p>
+      <w:pPr>
+        <w:ind w:firstLine="576"/>
+        <w:jc w:val="both"/>
+      </w:pPr>
+      <w:r>
+        <w:rPr>
+          <w:b/>
+          <w:bCs/>
+          <w:u w:val="single"/>
+          <w:lang w:val="bg-BG"/>
+        </w:rPr>
+        <w:t>Хибридни подходи</w:t>
+      </w:r>
+      <w:r>
+        <w:rPr>
+          <w:lang w:val="bg-BG"/>
+        </w:rPr>
+        <w:t xml:space="preserve"> при разпознаването на емоции са комбинация от техники базирани на знания и статистически подходи, които експроатират допълващи се характеристики за твата вида техники.</w:t>
+      </w:r>
+      <w:r>
+        <w:t xml:space="preserve"> </w:t>
+      </w:r>
+    </w:p>
+    <w:p>
+      <w:pPr>
+        <w:pStyle w:val="Heading2"/>
+        <w:numPr>
+          <w:ilvl w:val="0"/>
+          <w:numId w:val="0"/>
+        </w:numPr>
+        <w:ind w:left="576"/>
+        <w:rPr>
+          <w:rFonts w:ascii="Consolas" w:hAnsi="Consolas"/>
+          <w:lang w:val="bg-BG"/>
+        </w:rPr>
+      </w:pPr>
+    </w:p>
+    <w:p>
+      <w:pPr>
+        <w:pStyle w:val="Heading2"/>
+        <w:rPr>
+          <w:rFonts w:ascii="Consolas" w:hAnsi="Consolas"/>
+          <w:lang w:val="bg-BG"/>
+        </w:rPr>
+      </w:pPr>
+      <w:bookmarkStart w:id="6" w:name="_Toc40729452"/>
+      <w:r>
+        <w:rPr>
+          <w:rFonts w:ascii="Consolas" w:hAnsi="Consolas"/>
+        </w:rPr>
+        <w:t xml:space="preserve">FACS </w:t>
+      </w:r>
+      <w:r>
+        <w:rPr>
+          <w:rFonts w:ascii="Consolas" w:hAnsi="Consolas"/>
+          <w:lang w:val="bg-BG"/>
+        </w:rPr>
+        <w:t>Дефиниция</w:t>
+      </w:r>
+      <w:bookmarkEnd w:id="6"/>
+    </w:p>
+    <w:p>
+      <w:pPr>
+        <w:rPr>
+          <w:lang w:val="bg-BG"/>
+        </w:rPr>
+      </w:pPr>
+    </w:p>
+    <w:p>
+      <w:pPr>
+        <w:ind w:firstLine="576"/>
+        <w:jc w:val="both"/>
+        <w:rPr>
+          <w:lang w:val="bg-BG"/>
+        </w:rPr>
+      </w:pPr>
+      <w:r>
+        <w:t xml:space="preserve">FACS </w:t>
+      </w:r>
+      <w:r>
+        <w:rPr>
+          <w:lang w:val="bg-BG"/>
+        </w:rPr>
+        <w:t xml:space="preserve">съкратено от </w:t>
+      </w:r>
+      <w:r>
+        <w:t xml:space="preserve">facial action coding system </w:t>
+      </w:r>
+      <w:r>
+        <w:rPr>
+          <w:lang w:val="bg-BG"/>
+        </w:rPr>
+        <w:t>или система за закодиране на лицевите движения, е система която има за цел да класифицира лицевите движения, по начинът им на деформация на лицето. Системата е базирана на работата на шведски анатомист на име Карл-Херман Хйортсьо. По-късно е била усвоена от Поул Екман и Уолъс В. Фриесен.</w:t>
+      </w:r>
+    </w:p>
+    <w:p>
+      <w:pPr>
+        <w:ind w:firstLine="576"/>
+        <w:jc w:val="both"/>
+        <w:rPr>
+          <w:lang w:val="bg-BG"/>
+        </w:rPr>
+      </w:pPr>
+      <w:r>
+        <w:rPr>
+          <w:lang w:val="bg-BG"/>
+        </w:rPr>
+        <w:t xml:space="preserve">Движенията на всеки индивидуален мускул на лицето са закодирани с кодове, така че да хващат и най-малките промени в лицевото изражение. Често срещано е емоциите да бъдат закодирани със </w:t>
+      </w:r>
+      <w:r>
+        <w:t xml:space="preserve">FACS </w:t>
+      </w:r>
+      <w:r>
+        <w:rPr>
+          <w:lang w:val="bg-BG"/>
+        </w:rPr>
+        <w:t xml:space="preserve">кодове. Този подход намира приложения в работата на психолози и художници-аниматори. </w:t>
+      </w:r>
+    </w:p>
+    <w:p>
+      <w:pPr>
+        <w:ind w:firstLine="576"/>
+        <w:jc w:val="both"/>
+        <w:rPr>
+          <w:rFonts w:cs="Arial"/>
+          <w:color w:val="202122"/>
+          <w:shd w:val="clear" w:color="auto" w:fill="FFFFFF"/>
+          <w:lang w:val="bg-BG"/>
+        </w:rPr>
+      </w:pPr>
+      <w:r>
+        <w:rPr>
+          <w:rFonts w:cs="Arial"/>
+          <w:color w:val="202122"/>
+          <w:shd w:val="clear" w:color="auto" w:fill="FFFFFF"/>
+          <w:lang w:val="bg-BG"/>
+        </w:rPr>
+        <w:t xml:space="preserve">Използвайки </w:t>
+      </w:r>
+      <w:r>
+        <w:rPr>
+          <w:rFonts w:cs="Arial"/>
+          <w:color w:val="202122"/>
+          <w:shd w:val="clear" w:color="auto" w:fill="FFFFFF"/>
+        </w:rPr>
+        <w:t xml:space="preserve">FACS, </w:t>
+      </w:r>
+      <w:r>
+        <w:rPr>
+          <w:rFonts w:cs="Arial"/>
+          <w:color w:val="202122"/>
+          <w:shd w:val="clear" w:color="auto" w:fill="FFFFFF"/>
+          <w:lang w:val="bg-BG"/>
+        </w:rPr>
+        <w:t>хората които определят кои кодове са активирани могат ръчно да опишат почети всяко лицево изражение което е анатомично възможно. Това става като то се деконструктира във спеицфични единици на действие (</w:t>
+      </w:r>
+      <w:r>
+        <w:rPr>
+          <w:rFonts w:cs="Arial"/>
+          <w:color w:val="202122"/>
+          <w:shd w:val="clear" w:color="auto" w:fill="FFFFFF"/>
+        </w:rPr>
+        <w:t xml:space="preserve">Action Units – AU). </w:t>
+      </w:r>
+      <w:r>
+        <w:rPr>
+          <w:rFonts w:cs="Arial"/>
+          <w:color w:val="202122"/>
+          <w:shd w:val="clear" w:color="auto" w:fill="FFFFFF"/>
+          <w:lang w:val="bg-BG"/>
+        </w:rPr>
+        <w:t xml:space="preserve">Тези единици са независими от от какъвто и да е вид интерпретация, и могат да бъдат използвани за вземане на решения за това каква емоция е налична. Наръчникът за </w:t>
+      </w:r>
+      <w:r>
+        <w:rPr>
+          <w:rFonts w:cs="Arial"/>
+          <w:color w:val="202122"/>
+          <w:shd w:val="clear" w:color="auto" w:fill="FFFFFF"/>
+        </w:rPr>
+        <w:t xml:space="preserve">FACS </w:t>
+      </w:r>
+      <w:r>
+        <w:rPr>
+          <w:rFonts w:cs="Arial"/>
+          <w:color w:val="202122"/>
+          <w:shd w:val="clear" w:color="auto" w:fill="FFFFFF"/>
+          <w:lang w:val="bg-BG"/>
+        </w:rPr>
+        <w:t>кодове е 500 страници и съдържа единиците на действие (</w:t>
+      </w:r>
+      <w:r>
+        <w:rPr>
+          <w:rFonts w:cs="Arial"/>
+          <w:color w:val="202122"/>
+          <w:shd w:val="clear" w:color="auto" w:fill="FFFFFF"/>
+        </w:rPr>
+        <w:t>AU</w:t>
+      </w:r>
+      <w:r>
+        <w:rPr>
+          <w:rFonts w:cs="Arial"/>
+          <w:color w:val="202122"/>
+          <w:shd w:val="clear" w:color="auto" w:fill="FFFFFF"/>
+          <w:lang w:val="bg-BG"/>
+        </w:rPr>
+        <w:t>), както и интерпретацията на Екман за значението на всяка една от тях.</w:t>
+      </w:r>
+    </w:p>
+    <w:p>
+      <w:pPr>
+        <w:ind w:firstLine="576"/>
+        <w:jc w:val="both"/>
+        <w:rPr>
+          <w:rFonts w:cs="Arial"/>
+          <w:color w:val="202122"/>
+          <w:shd w:val="clear" w:color="auto" w:fill="FFFFFF"/>
+          <w:lang w:val="bg-BG"/>
+        </w:rPr>
+      </w:pPr>
+      <w:r>
+        <w:rPr>
+          <w:rFonts w:cs="Arial"/>
+          <w:color w:val="202122"/>
+          <w:shd w:val="clear" w:color="auto" w:fill="FFFFFF"/>
+          <w:lang w:val="bg-BG"/>
+        </w:rPr>
+        <w:t xml:space="preserve">Въпреки че определянето на всяко от човешките изражения изисква ръчна обработка от обучени експерти, учените имат успех и със определяне </w:t>
+      </w:r>
+      <w:r>
+        <w:rPr>
+          <w:rFonts w:cs="Arial"/>
+          <w:color w:val="202122"/>
+          <w:shd w:val="clear" w:color="auto" w:fill="FFFFFF"/>
+          <w:lang w:val="bg-BG"/>
+        </w:rPr>
+        <w:lastRenderedPageBreak/>
+        <w:t xml:space="preserve">на </w:t>
+      </w:r>
+      <w:r>
+        <w:rPr>
+          <w:rFonts w:cs="Arial"/>
+          <w:color w:val="202122"/>
+          <w:shd w:val="clear" w:color="auto" w:fill="FFFFFF"/>
+        </w:rPr>
+        <w:t xml:space="preserve">FACS </w:t>
+      </w:r>
+      <w:r>
+        <w:rPr>
+          <w:rFonts w:cs="Arial"/>
+          <w:color w:val="202122"/>
+          <w:shd w:val="clear" w:color="auto" w:fill="FFFFFF"/>
+          <w:lang w:val="bg-BG"/>
+        </w:rPr>
+        <w:t xml:space="preserve">кодове използвайки софтуер. </w:t>
+      </w:r>
+      <w:r>
+        <w:rPr>
+          <w:rFonts w:cs="Arial"/>
+          <w:color w:val="202122"/>
+          <w:shd w:val="clear" w:color="auto" w:fill="FFFFFF"/>
+        </w:rPr>
+        <w:t xml:space="preserve">CANDIDE </w:t>
+      </w:r>
+      <w:r>
+        <w:rPr>
+          <w:rFonts w:cs="Arial"/>
+          <w:color w:val="202122"/>
+          <w:shd w:val="clear" w:color="auto" w:fill="FFFFFF"/>
+          <w:lang w:val="bg-BG"/>
+        </w:rPr>
+        <w:t xml:space="preserve">или </w:t>
+      </w:r>
+      <w:proofErr w:type="spellStart"/>
+      <w:r>
+        <w:rPr>
+          <w:rFonts w:cs="Arial"/>
+          <w:color w:val="202122"/>
+          <w:shd w:val="clear" w:color="auto" w:fill="FFFFFF"/>
+        </w:rPr>
+        <w:t>Artnatomy</w:t>
+      </w:r>
+      <w:proofErr w:type="spellEnd"/>
+      <w:r>
+        <w:rPr>
+          <w:rFonts w:cs="Arial"/>
+          <w:color w:val="202122"/>
+          <w:shd w:val="clear" w:color="auto" w:fill="FFFFFF"/>
+        </w:rPr>
+        <w:t xml:space="preserve"> </w:t>
+      </w:r>
+      <w:r>
+        <w:rPr>
+          <w:rFonts w:cs="Arial"/>
+          <w:color w:val="202122"/>
+          <w:shd w:val="clear" w:color="auto" w:fill="FFFFFF"/>
+          <w:lang w:val="bg-BG"/>
+        </w:rPr>
+        <w:t xml:space="preserve">са примери за такива системи, който позволяват израженията на човешкото лице да бъдат изкуствено създадни, използвайки нужните </w:t>
+      </w:r>
+      <w:r>
+        <w:rPr>
+          <w:rFonts w:cs="Arial"/>
+          <w:color w:val="202122"/>
+          <w:shd w:val="clear" w:color="auto" w:fill="FFFFFF"/>
+        </w:rPr>
+        <w:t>action unit-</w:t>
+      </w:r>
+      <w:r>
+        <w:rPr>
+          <w:rFonts w:cs="Arial"/>
+          <w:color w:val="202122"/>
+          <w:shd w:val="clear" w:color="auto" w:fill="FFFFFF"/>
+          <w:lang w:val="bg-BG"/>
+        </w:rPr>
+        <w:t>и.</w:t>
+      </w:r>
+    </w:p>
+    <w:p>
+      <w:pPr>
+        <w:ind w:firstLine="576"/>
+        <w:jc w:val="both"/>
+        <w:rPr>
+          <w:rFonts w:cs="Arial"/>
+          <w:color w:val="202122"/>
+          <w:shd w:val="clear" w:color="auto" w:fill="FFFFFF"/>
+          <w:lang w:val="bg-BG"/>
+        </w:rPr>
+      </w:pPr>
+      <w:r>
+        <w:rPr>
+          <w:rFonts w:cs="Arial"/>
+          <w:color w:val="202122"/>
+          <w:shd w:val="clear" w:color="auto" w:fill="FFFFFF"/>
+          <w:lang w:val="bg-BG"/>
+        </w:rPr>
+        <w:t xml:space="preserve">Използването на </w:t>
+      </w:r>
+      <w:r>
+        <w:rPr>
+          <w:rFonts w:cs="Arial"/>
+          <w:color w:val="202122"/>
+          <w:shd w:val="clear" w:color="auto" w:fill="FFFFFF"/>
+        </w:rPr>
+        <w:t xml:space="preserve">FACS </w:t>
+      </w:r>
+      <w:r>
+        <w:rPr>
+          <w:rFonts w:cs="Arial"/>
+          <w:color w:val="202122"/>
+          <w:shd w:val="clear" w:color="auto" w:fill="FFFFFF"/>
+          <w:lang w:val="bg-BG"/>
+        </w:rPr>
+        <w:t>е предложено и за анализи на депресия, или измерване на болка на пациенти, които не могат да изразят болка вербално.</w:t>
+      </w:r>
+    </w:p>
+    <w:p>
+      <w:pPr>
+        <w:ind w:firstLine="576"/>
+        <w:jc w:val="both"/>
+        <w:rPr>
+          <w:rFonts w:cs="Arial"/>
+          <w:color w:val="202122"/>
+          <w:shd w:val="clear" w:color="auto" w:fill="FFFFFF"/>
+          <w:lang w:val="bg-BG"/>
+        </w:rPr>
+      </w:pPr>
+      <w:r>
+        <w:rPr>
+          <w:rFonts w:cs="Arial"/>
+          <w:color w:val="202122"/>
+          <w:shd w:val="clear" w:color="auto" w:fill="FFFFFF"/>
+        </w:rPr>
+        <w:t xml:space="preserve">FACS </w:t>
+      </w:r>
+      <w:r>
+        <w:rPr>
+          <w:rFonts w:cs="Arial"/>
+          <w:color w:val="202122"/>
+          <w:shd w:val="clear" w:color="auto" w:fill="FFFFFF"/>
+          <w:lang w:val="bg-BG"/>
+        </w:rPr>
+        <w:t xml:space="preserve">индексира лицевите изражения, но не предоставя никаква био-механична информация за степента на активация на деден мускул на лицето. Въпреки че мускулната активация не е част от </w:t>
+      </w:r>
+      <w:r>
+        <w:rPr>
+          <w:rFonts w:cs="Arial"/>
+          <w:color w:val="202122"/>
+          <w:shd w:val="clear" w:color="auto" w:fill="FFFFFF"/>
+        </w:rPr>
+        <w:t xml:space="preserve">FACS, </w:t>
+      </w:r>
+      <w:r>
+        <w:rPr>
+          <w:rFonts w:cs="Arial"/>
+          <w:color w:val="202122"/>
+          <w:shd w:val="clear" w:color="auto" w:fill="FFFFFF"/>
+          <w:lang w:val="bg-BG"/>
+        </w:rPr>
+        <w:t>основните мускули включени във лицевото изражения са добавени.</w:t>
+      </w:r>
+    </w:p>
+    <w:p>
+      <w:pPr>
+        <w:ind w:firstLine="576"/>
+        <w:jc w:val="both"/>
+        <w:rPr>
           <w:rFonts w:cs="Arial"/>
           <w:color w:val="202122"/>
           <w:shd w:val="clear" w:color="auto" w:fill="FFFFFF"/>
@@ -3310,27 +4242,15 @@
           <w:rFonts w:cs="Arial"/>
           <w:color w:val="202122"/>
           <w:shd w:val="clear" w:color="auto" w:fill="FFFFFF"/>
-          <w:lang w:val="bg-BG"/>
-        </w:rPr>
-      </w:pPr>
-    </w:p>
-    <w:p>
-      <w:pPr>
-        <w:jc w:val="both"/>
+        </w:rPr>
+      </w:pPr>
+      <w:r>
         <w:rPr>
           <w:rFonts w:cs="Arial"/>
           <w:color w:val="202122"/>
           <w:shd w:val="clear" w:color="auto" w:fill="FFFFFF"/>
-        </w:rPr>
-      </w:pPr>
-      <w:r>
-        <w:rPr>
-          <w:rFonts w:cs="Arial"/>
-          <w:color w:val="202122"/>
-          <w:shd w:val="clear" w:color="auto" w:fill="FFFFFF"/>
-          <w:lang w:val="bg-BG"/>
-        </w:rPr>
-        <w:lastRenderedPageBreak/>
+          <w:lang w:val="bg-BG"/>
+        </w:rPr>
         <w:t xml:space="preserve">Списък от </w:t>
       </w:r>
       <w:r>
@@ -4394,6 +5314,7 @@
               <w:rPr>
                 <w:sz w:val="22"/>
               </w:rPr>
+              <w:lastRenderedPageBreak/>
               <w:t>11</w:t>
             </w:r>
           </w:p>
@@ -5098,21 +6019,12 @@
             </w:r>
             <w:proofErr w:type="spellStart"/>
             <w:r>
-              <w:rPr>
-                <w:color w:val="000000" w:themeColor="text1"/>
-              </w:rPr>
               <w:fldChar w:fldCharType="begin"/>
             </w:r>
             <w:r>
-              <w:rPr>
-                <w:color w:val="000000" w:themeColor="text1"/>
-              </w:rPr>
               <w:instrText xml:space="preserve"> HYPERLINK "https://en.wikipedia.org/wiki/Incisivii_labii_inferioris" \o "Incisivii labii inferioris" </w:instrText>
             </w:r>
             <w:r>
-              <w:rPr>
-                <w:color w:val="000000" w:themeColor="text1"/>
-              </w:rPr>
               <w:fldChar w:fldCharType="separate"/>
             </w:r>
             <w:r>
@@ -5144,7 +6056,9 @@
             <w:proofErr w:type="spellEnd"/>
             <w:r>
               <w:rPr>
+                <w:rStyle w:val="Hyperlink"/>
                 <w:color w:val="000000" w:themeColor="text1"/>
+                <w:u w:val="none"/>
               </w:rPr>
               <w:fldChar w:fldCharType="end"/>
             </w:r>
@@ -5864,7 +6778,6 @@
               <w:rPr>
                 <w:sz w:val="22"/>
               </w:rPr>
-              <w:lastRenderedPageBreak/>
               <w:t>27</w:t>
             </w:r>
           </w:p>
@@ -6408,110 +7321,19 @@
         <w:rPr>
           <w:lang w:val="bg-BG"/>
         </w:rPr>
-        <w:t>Пример за разчитане на таблицата – за да бъде класифицирана дадена емоция като „Гняв“ е нужно да бъдат активирани следните 4 единици на действия – 4 5 7 23, тоест да бъде занижена вътрешната част на веждата (4), да бъде повдигнати горните клепач (5), клепачите да бъдат стегнати (7), да бъдат стегнати устните (23).</w:t>
-      </w:r>
-    </w:p>
-    <w:p>
-      <w:pPr>
-        <w:ind w:firstLine="576"/>
-        <w:jc w:val="both"/>
-        <w:rPr>
-          <w:lang w:val="bg-BG"/>
-        </w:rPr>
-      </w:pPr>
-    </w:p>
-    <w:p>
-      <w:pPr>
-        <w:pStyle w:val="Heading2"/>
-        <w:rPr>
-          <w:rFonts w:ascii="Consolas" w:hAnsi="Consolas"/>
-          <w:lang w:val="bg-BG"/>
-        </w:rPr>
-      </w:pPr>
-      <w:bookmarkStart w:id="4" w:name="_Toc40729453"/>
-      <w:r>
-        <w:rPr>
-          <w:rFonts w:ascii="Consolas" w:hAnsi="Consolas"/>
-          <w:lang w:val="bg-BG"/>
-        </w:rPr>
-        <w:t>Цел на дипломната работа</w:t>
-      </w:r>
-      <w:bookmarkEnd w:id="4"/>
-    </w:p>
-    <w:p>
-      <w:pPr>
-        <w:rPr>
-          <w:lang w:val="bg-BG"/>
-        </w:rPr>
-      </w:pPr>
-    </w:p>
-    <w:p>
-      <w:pPr>
-        <w:ind w:firstLine="432"/>
-        <w:jc w:val="both"/>
-        <w:rPr>
-          <w:lang w:val="bg-BG"/>
-        </w:rPr>
-      </w:pPr>
-      <w:bookmarkStart w:id="5" w:name="_Hlk39691943"/>
-      <w:r>
-        <w:rPr>
-          <w:lang w:val="bg-BG"/>
-        </w:rPr>
-        <w:t>Целта на настоящата дипломна работа е изграждане на система, която да може да класифицира емоцията на подадена снимка. Ще бъдат разгледани два подхода за имплементация, и ще бъде направено сравнение на резултатите между тях.</w:t>
-      </w:r>
-      <w:bookmarkEnd w:id="5"/>
-    </w:p>
-    <w:p>
-      <w:pPr>
-        <w:jc w:val="both"/>
-        <w:rPr>
-          <w:lang w:val="bg-BG"/>
-        </w:rPr>
-      </w:pPr>
-    </w:p>
-    <w:p>
-      <w:pPr>
-        <w:jc w:val="both"/>
-        <w:rPr>
-          <w:lang w:val="bg-BG"/>
-        </w:rPr>
-      </w:pPr>
-      <w:r>
-        <w:rPr>
-          <w:lang w:val="bg-BG"/>
-        </w:rPr>
-        <w:br w:type="page"/>
-      </w:r>
-    </w:p>
-    <w:p>
-      <w:pPr>
-        <w:pStyle w:val="Heading1"/>
-        <w:rPr>
-          <w:rFonts w:ascii="Consolas" w:hAnsi="Consolas"/>
-          <w:lang w:val="bg-BG"/>
-        </w:rPr>
-      </w:pPr>
-      <w:bookmarkStart w:id="6" w:name="_Toc40729454"/>
-      <w:r>
-        <w:rPr>
-          <w:rFonts w:ascii="Consolas" w:hAnsi="Consolas"/>
+        <w:t xml:space="preserve">Пример за разчитане на таблицата – за да бъде класифицирана дадена емоция като „Гняв“ е нужно да бъдат активирани следните 4 единици на действия – 4 5 7 23, тоест да бъде занижена вътрешната част на веждата </w:t>
+      </w:r>
+      <w:r>
+        <w:rPr>
           <w:lang w:val="bg-BG"/>
         </w:rPr>
         <w:lastRenderedPageBreak/>
-        <w:t>Преглед на използваните научни методи</w:t>
-      </w:r>
-      <w:bookmarkEnd w:id="6"/>
-    </w:p>
-    <w:p>
-      <w:pPr>
-        <w:pStyle w:val="Heading3"/>
-        <w:numPr>
-          <w:ilvl w:val="0"/>
-          <w:numId w:val="0"/>
-        </w:numPr>
-        <w:rPr>
-          <w:rFonts w:ascii="Consolas" w:hAnsi="Consolas"/>
+        <w:t>(4), да бъде повдигнати горните клепач (5), клепачите да бъдат стегнати (7), да бъдат стегнати устните (23).</w:t>
+      </w:r>
+    </w:p>
+    <w:p>
+      <w:pPr>
+        <w:rPr>
           <w:lang w:val="bg-BG"/>
         </w:rPr>
       </w:pPr>
@@ -6937,6 +7759,9 @@
         <w:t>2</w:t>
       </w:r>
       <w:r>
+        <w:rPr>
+          <w:noProof/>
+        </w:rPr>
         <w:fldChar w:fldCharType="end"/>
       </w:r>
       <w:r>
@@ -6958,6 +7783,9 @@
         <w:t>1</w:t>
       </w:r>
       <w:r>
+        <w:rPr>
+          <w:noProof/>
+        </w:rPr>
         <w:fldChar w:fldCharType="end"/>
       </w:r>
       <w:r>
@@ -7095,6 +7923,9 @@
         <w:t>2</w:t>
       </w:r>
       <w:r>
+        <w:rPr>
+          <w:noProof/>
+        </w:rPr>
         <w:fldChar w:fldCharType="end"/>
       </w:r>
       <w:r>
@@ -7116,6 +7947,9 @@
         <w:t>2</w:t>
       </w:r>
       <w:r>
+        <w:rPr>
+          <w:noProof/>
+        </w:rPr>
         <w:fldChar w:fldCharType="end"/>
       </w:r>
       <w:r>
@@ -7809,6 +8643,16 @@
     <w:p>
       <w:pPr>
         <w:pStyle w:val="ListParagraph"/>
+        <w:ind w:left="360"/>
+        <w:jc w:val="both"/>
+        <w:rPr>
+          <w:lang w:val="bg-BG"/>
+        </w:rPr>
+      </w:pPr>
+    </w:p>
+    <w:p>
+      <w:pPr>
+        <w:pStyle w:val="ListParagraph"/>
         <w:keepNext/>
         <w:ind w:left="936"/>
         <w:jc w:val="center"/>
@@ -7905,6 +8749,9 @@
         <w:t>2</w:t>
       </w:r>
       <w:r>
+        <w:rPr>
+          <w:noProof/>
+        </w:rPr>
         <w:fldChar w:fldCharType="end"/>
       </w:r>
       <w:r>
@@ -7914,7 +8761,10 @@
         <w:fldChar w:fldCharType="begin"/>
       </w:r>
       <w:r>
-        <w:instrText xml:space="preserve"> SEQ Фигура \* ARABIC \s 1 </w:instrText>
+        <w:instrText xml:space="preserve"> SEQ Фигура \* ARABIC \s </w:instrText>
+      </w:r>
+      <w:r>
+        <w:instrText xml:space="preserve">1 </w:instrText>
       </w:r>
       <w:r>
         <w:fldChar w:fldCharType="separate"/>
@@ -7926,6 +8776,9 @@
         <w:t>3</w:t>
       </w:r>
       <w:r>
+        <w:rPr>
+          <w:noProof/>
+        </w:rPr>
         <w:fldChar w:fldCharType="end"/>
       </w:r>
       <w:r>
@@ -8062,6 +8915,9 @@
         <w:t>2</w:t>
       </w:r>
       <w:r>
+        <w:rPr>
+          <w:noProof/>
+        </w:rPr>
         <w:fldChar w:fldCharType="end"/>
       </w:r>
       <w:r>
@@ -8083,6 +8939,9 @@
         <w:t>4</w:t>
       </w:r>
       <w:r>
+        <w:rPr>
+          <w:noProof/>
+        </w:rPr>
         <w:fldChar w:fldCharType="end"/>
       </w:r>
       <w:r>
@@ -8255,6 +9114,9 @@
         <w:t>2</w:t>
       </w:r>
       <w:r>
+        <w:rPr>
+          <w:noProof/>
+        </w:rPr>
         <w:fldChar w:fldCharType="end"/>
       </w:r>
       <w:r>
@@ -8276,6 +9138,9 @@
         <w:t>5</w:t>
       </w:r>
       <w:r>
+        <w:rPr>
+          <w:noProof/>
+        </w:rPr>
         <w:fldChar w:fldCharType="end"/>
       </w:r>
       <w:r>
@@ -8448,6 +9313,9 @@
         <w:t>2</w:t>
       </w:r>
       <w:r>
+        <w:rPr>
+          <w:noProof/>
+        </w:rPr>
         <w:fldChar w:fldCharType="end"/>
       </w:r>
       <w:r>
@@ -8469,6 +9337,9 @@
         <w:t>6</w:t>
       </w:r>
       <w:r>
+        <w:rPr>
+          <w:noProof/>
+        </w:rPr>
         <w:fldChar w:fldCharType="end"/>
       </w:r>
       <w:r>
@@ -8948,6 +9819,7 @@
       </w:pPr>
       <w:r>
         <w:rPr>
+          <w:noProof/>
           <w:lang w:val="bg-BG"/>
         </w:rPr>
         <w:drawing>
@@ -9022,9 +9894,12 @@
         <w:t>i</w:t>
       </w:r>
       <w:r>
-        <w:t>, y</w:t>
+        <w:t xml:space="preserve">, </w:t>
       </w:r>
       <w:proofErr w:type="spellStart"/>
+      <w:r>
+        <w:t>y</w:t>
+      </w:r>
       <w:r>
         <w:rPr>
           <w:vertAlign w:val="subscript"/>
@@ -9210,6 +10085,7 @@
       </w:r>
       <w:r>
         <w:rPr>
+          <w:noProof/>
           <w:lang w:val="bg-BG"/>
         </w:rPr>
         <w:drawing>
@@ -9392,6 +10268,7 @@
       </w:r>
       <w:r>
         <w:rPr>
+          <w:noProof/>
           <w:lang w:val="bg-BG"/>
         </w:rPr>
         <w:drawing>
@@ -9490,6 +10367,9 @@
         <w:t xml:space="preserve"> </w:t>
       </w:r>
       <w:r>
+        <w:rPr>
+          <w:noProof/>
+        </w:rPr>
         <w:drawing>
           <wp:inline distT="0" distB="0" distL="0" distR="0" wp14:anchorId="5B4782BB" wp14:editId="616F3831">
             <wp:extent cx="1051651" cy="236240"/>
@@ -10284,6 +11164,7 @@
       <w:r>
         <w:rPr>
           <w:rFonts w:ascii="Consolas" w:hAnsi="Consolas" w:cs="Arial"/>
+          <w:noProof/>
           <w:color w:val="202122"/>
         </w:rPr>
         <w:drawing>
@@ -10451,6 +11332,7 @@
       <w:r>
         <w:rPr>
           <w:rFonts w:ascii="Consolas" w:hAnsi="Consolas" w:cs="Arial"/>
+          <w:noProof/>
           <w:color w:val="202122"/>
         </w:rPr>
         <w:drawing>
@@ -10521,6 +11403,7 @@
       <w:r>
         <w:rPr>
           <w:rFonts w:ascii="Consolas" w:hAnsi="Consolas" w:cs="Arial"/>
+          <w:noProof/>
           <w:color w:val="202122"/>
         </w:rPr>
         <w:drawing>
@@ -10648,6 +11531,7 @@
       <w:r>
         <w:rPr>
           <w:rFonts w:ascii="Consolas" w:hAnsi="Consolas" w:cs="Arial"/>
+          <w:noProof/>
           <w:color w:val="202122"/>
         </w:rPr>
         <w:drawing>
@@ -10702,6 +11586,7 @@
       <w:r>
         <w:rPr>
           <w:rFonts w:ascii="Consolas" w:hAnsi="Consolas" w:cs="Arial"/>
+          <w:noProof/>
           <w:color w:val="202122"/>
         </w:rPr>
         <w:drawing>
@@ -10777,6 +11662,7 @@
       <w:r>
         <w:rPr>
           <w:rFonts w:ascii="Consolas" w:hAnsi="Consolas" w:cs="Arial"/>
+          <w:noProof/>
           <w:color w:val="202122"/>
         </w:rPr>
         <w:drawing>
@@ -10862,6 +11748,7 @@
       <w:r>
         <w:rPr>
           <w:rFonts w:ascii="Consolas" w:hAnsi="Consolas" w:cs="Arial"/>
+          <w:noProof/>
           <w:color w:val="202122"/>
           <w:lang w:val="bg-BG"/>
         </w:rPr>
@@ -11042,6 +11929,7 @@
       <w:r>
         <w:rPr>
           <w:rFonts w:ascii="Consolas" w:hAnsi="Consolas" w:cs="Arial"/>
+          <w:noProof/>
           <w:color w:val="202122"/>
         </w:rPr>
         <w:drawing>
@@ -11132,6 +12020,7 @@
       <w:r>
         <w:rPr>
           <w:rFonts w:ascii="Consolas" w:hAnsi="Consolas" w:cs="Arial"/>
+          <w:noProof/>
           <w:color w:val="202122"/>
         </w:rPr>
         <w:drawing>
@@ -11261,20 +12150,6 @@
     </w:p>
     <w:p>
       <w:pPr>
-        <w:pStyle w:val="NormalWeb"/>
-        <w:shd w:val="clear" w:color="auto" w:fill="FFFFFF"/>
-        <w:spacing w:before="120" w:beforeAutospacing="0" w:after="120" w:afterAutospacing="0"/>
-        <w:rPr>
-          <w:rFonts w:ascii="Consolas" w:hAnsi="Consolas" w:cs="Arial"/>
-          <w:color w:val="202122"/>
-          <w:sz w:val="21"/>
-          <w:szCs w:val="21"/>
-          <w:lang w:val="bg-BG"/>
-        </w:rPr>
-      </w:pPr>
-    </w:p>
-    <w:p>
-      <w:pPr>
         <w:pStyle w:val="Heading2"/>
         <w:rPr>
           <w:rFonts w:ascii="Consolas" w:hAnsi="Consolas"/>
@@ -11347,13 +12222,11 @@
     <w:p>
       <w:pPr>
         <w:pStyle w:val="ii"/>
+        <w:keepNext/>
         <w:shd w:val="clear" w:color="auto" w:fill="FFFFFF"/>
         <w:spacing w:beforeAutospacing="0" w:afterAutospacing="0"/>
         <w:ind w:firstLine="720"/>
-        <w:jc w:val="both"/>
-        <w:rPr>
-          <w:rFonts w:ascii="Consolas" w:hAnsi="Consolas"/>
-        </w:rPr>
+        <w:jc w:val="center"/>
       </w:pPr>
       <w:r>
         <w:rPr>
@@ -11400,6 +12273,53 @@
     </w:p>
     <w:p>
       <w:pPr>
+        <w:pStyle w:val="Caption"/>
+        <w:jc w:val="center"/>
+      </w:pPr>
+      <w:proofErr w:type="spellStart"/>
+      <w:r>
+        <w:t>Формула</w:t>
+      </w:r>
+      <w:proofErr w:type="spellEnd"/>
+      <w:r>
+        <w:t xml:space="preserve"> </w:t>
+      </w:r>
+      <w:r>
+        <w:fldChar w:fldCharType="begin"/>
+      </w:r>
+      <w:r>
+        <w:instrText xml:space="preserve"> SEQ Фор</w:instrText>
+      </w:r>
+      <w:r>
+        <w:instrText xml:space="preserve">мула \* ARABIC </w:instrText>
+      </w:r>
+      <w:r>
+        <w:fldChar w:fldCharType="separate"/>
+      </w:r>
+      <w:r>
+        <w:rPr>
+          <w:noProof/>
+        </w:rPr>
+        <w:t>3</w:t>
+      </w:r>
+      <w:r>
+        <w:rPr>
+          <w:noProof/>
+        </w:rPr>
+        <w:fldChar w:fldCharType="end"/>
+      </w:r>
+      <w:r>
+        <w:rPr>
+          <w:lang w:val="bg-BG"/>
+        </w:rPr>
+        <w:t xml:space="preserve"> Точност (</w:t>
+      </w:r>
+      <w:r>
+        <w:t>Accuracy)</w:t>
+      </w:r>
+    </w:p>
+    <w:p>
+      <w:pPr>
         <w:pStyle w:val="ii"/>
         <w:shd w:val="clear" w:color="auto" w:fill="FFFFFF"/>
         <w:spacing w:beforeAutospacing="0" w:afterAutospacing="0"/>
@@ -11463,20 +12383,6 @@
         <w:t>Истинският проблем възниква, когато цената на грешното класифициране на обучаващите проби от непреобладаващия клас е висока. Например, ако се обработват данни за рядко, но смъртоносно заболяване, цената на грешното диагностициране на болен човек като здрав е много по-висока, отколкото ако се наложи здрави хора да бъдат подложени на допълнителни тестове.</w:t>
       </w:r>
     </w:p>
-    <w:p>
-      <w:pPr>
-        <w:pStyle w:val="Heading3"/>
-        <w:numPr>
-          <w:ilvl w:val="0"/>
-          <w:numId w:val="0"/>
-        </w:numPr>
-        <w:ind w:left="720"/>
-        <w:jc w:val="both"/>
-        <w:rPr>
-          <w:rFonts w:ascii="Consolas" w:hAnsi="Consolas"/>
-        </w:rPr>
-      </w:pPr>
-    </w:p>
     <w:p/>
     <w:p>
       <w:pPr>
@@ -11519,32 +12425,32 @@
         <w:rPr>
           <w:lang w:val="bg-BG"/>
         </w:rPr>
-        <w:t xml:space="preserve">Матрицата на грешките както името подсказва ни дава матрица като изход, и описва пълното поведение на модела ни. Ако предположим че имаме двуичен класификационен проблем имаме примери принадлежащи към 2 класа </w:t>
+        <w:t xml:space="preserve">Матрицата на грешките както името подсказва ни дава матрица като изход, и описва пълното поведение на модела ни. Ако предположим че имаме двуичен класификационен проблем имаме примери принадлежащи към 2 класа – </w:t>
+      </w:r>
+      <w:r>
+        <w:t xml:space="preserve">yes </w:t>
+      </w:r>
+      <w:r>
+        <w:rPr>
+          <w:lang w:val="bg-BG"/>
+        </w:rPr>
+        <w:t xml:space="preserve">или </w:t>
+      </w:r>
+      <w:r>
+        <w:t xml:space="preserve">no. </w:t>
+      </w:r>
+      <w:r>
+        <w:rPr>
+          <w:lang w:val="bg-BG"/>
+        </w:rPr>
+        <w:t xml:space="preserve">Също така имаме и наш класификатор който предсказва клас </w:t>
       </w:r>
       <w:r>
         <w:rPr>
           <w:lang w:val="bg-BG"/>
         </w:rPr>
         <w:lastRenderedPageBreak/>
-        <w:t xml:space="preserve">– </w:t>
-      </w:r>
-      <w:r>
-        <w:t xml:space="preserve">yes </w:t>
-      </w:r>
-      <w:r>
-        <w:rPr>
-          <w:lang w:val="bg-BG"/>
-        </w:rPr>
-        <w:t xml:space="preserve">или </w:t>
-      </w:r>
-      <w:r>
-        <w:t xml:space="preserve">no. </w:t>
-      </w:r>
-      <w:r>
-        <w:rPr>
-          <w:lang w:val="bg-BG"/>
-        </w:rPr>
-        <w:t>Също така имаме и наш класификатор който предсказва клас за подаден пример. При тестването на нашият модел на 165 примера получаваме следният резултат:</w:t>
+        <w:t>за подаден пример. При тестването на нашият модел на 165 примера получаваме следният резултат:</w:t>
       </w:r>
     </w:p>
     <w:p>
@@ -11628,6 +12534,9 @@
         <w:t>2</w:t>
       </w:r>
       <w:r>
+        <w:rPr>
+          <w:noProof/>
+        </w:rPr>
         <w:fldChar w:fldCharType="end"/>
       </w:r>
       <w:r>
@@ -11649,6 +12558,9 @@
         <w:t>8</w:t>
       </w:r>
       <w:r>
+        <w:rPr>
+          <w:noProof/>
+        </w:rPr>
         <w:fldChar w:fldCharType="end"/>
       </w:r>
       <w:r>
@@ -12090,8 +13002,9 @@
     </w:p>
     <w:p>
       <w:pPr>
+        <w:keepNext/>
         <w:ind w:firstLine="720"/>
-        <w:jc w:val="both"/>
+        <w:jc w:val="center"/>
       </w:pPr>
       <w:r>
         <w:rPr>
@@ -12138,13 +13051,56 @@
     </w:p>
     <w:p>
       <w:pPr>
+        <w:pStyle w:val="Caption"/>
+        <w:jc w:val="center"/>
+      </w:pPr>
+      <w:proofErr w:type="spellStart"/>
+      <w:r>
+        <w:t>Формула</w:t>
+      </w:r>
+      <w:proofErr w:type="spellEnd"/>
+      <w:r>
+        <w:t xml:space="preserve"> </w:t>
+      </w:r>
+      <w:r>
+        <w:fldChar w:fldCharType="begin"/>
+      </w:r>
+      <w:r>
+        <w:instrText xml:space="preserve"> SEQ Формула \* ARABIC </w:instrText>
+      </w:r>
+      <w:r>
+        <w:fldChar w:fldCharType="separate"/>
+      </w:r>
+      <w:r>
+        <w:rPr>
+          <w:noProof/>
+        </w:rPr>
+        <w:t>4</w:t>
+      </w:r>
+      <w:r>
+        <w:rPr>
+          <w:noProof/>
+        </w:rPr>
+        <w:fldChar w:fldCharType="end"/>
+      </w:r>
+      <w:r>
+        <w:t xml:space="preserve"> F1 </w:t>
+      </w:r>
+      <w:r>
+        <w:rPr>
+          <w:lang w:val="bg-BG"/>
+        </w:rPr>
+        <w:t>резултат</w:t>
+      </w:r>
+    </w:p>
+    <w:p>
+      <w:pPr>
         <w:ind w:firstLine="720"/>
         <w:jc w:val="both"/>
         <w:rPr>
           <w:lang w:val="bg-BG"/>
         </w:rPr>
       </w:pPr>
-      <w:proofErr w:type="gramStart"/>
       <w:r>
         <w:rPr>
           <w:b/>
@@ -12157,31 +13113,13 @@
         <w:rPr>
           <w:b/>
           <w:bCs/>
-          <w:u w:val="single"/>
-        </w:rPr>
-        <w:t>(</w:t>
-      </w:r>
-      <w:proofErr w:type="gramEnd"/>
+        </w:rPr>
+        <w:t xml:space="preserve"> </w:t>
+      </w:r>
       <w:r>
         <w:rPr>
           <w:b/>
           <w:bCs/>
-          <w:u w:val="single"/>
-          <w:lang w:val="bg-BG"/>
-        </w:rPr>
-        <w:t>Прецизност)</w:t>
-      </w:r>
-      <w:r>
-        <w:rPr>
-          <w:b/>
-          <w:bCs/>
-        </w:rPr>
-        <w:t xml:space="preserve"> </w:t>
-      </w:r>
-      <w:r>
-        <w:rPr>
-          <w:b/>
-          <w:bCs/>
         </w:rPr>
         <w:t>–</w:t>
       </w:r>
@@ -12194,8 +13132,9 @@
     </w:p>
     <w:p>
       <w:pPr>
+        <w:keepNext/>
         <w:ind w:firstLine="720"/>
-        <w:jc w:val="both"/>
+        <w:jc w:val="center"/>
       </w:pPr>
       <w:r>
         <w:rPr>
@@ -12242,48 +13181,81 @@
     </w:p>
     <w:p>
       <w:pPr>
+        <w:pStyle w:val="Caption"/>
+        <w:jc w:val="center"/>
+      </w:pPr>
+      <w:proofErr w:type="spellStart"/>
+      <w:r>
+        <w:t>Формула</w:t>
+      </w:r>
+      <w:proofErr w:type="spellEnd"/>
+      <w:r>
+        <w:t xml:space="preserve"> </w:t>
+      </w:r>
+      <w:r>
+        <w:fldChar w:fldCharType="begin"/>
+      </w:r>
+      <w:r>
+        <w:instrText xml:space="preserve"> SEQ Формула \* ARABIC </w:instrText>
+      </w:r>
+      <w:r>
+        <w:fldChar w:fldCharType="separate"/>
+      </w:r>
+      <w:r>
+        <w:rPr>
+          <w:noProof/>
+        </w:rPr>
+        <w:t>5</w:t>
+      </w:r>
+      <w:r>
+        <w:rPr>
+          <w:noProof/>
+        </w:rPr>
+        <w:fldChar w:fldCharType="end"/>
+      </w:r>
+      <w:r>
+        <w:t xml:space="preserve"> Precision</w:t>
+      </w:r>
+    </w:p>
+    <w:p>
+      <w:pPr>
         <w:ind w:firstLine="720"/>
         <w:jc w:val="both"/>
         <w:rPr>
           <w:lang w:val="bg-BG"/>
         </w:rPr>
       </w:pPr>
-      <w:proofErr w:type="gramStart"/>
       <w:r>
         <w:rPr>
           <w:b/>
           <w:bCs/>
           <w:u w:val="single"/>
         </w:rPr>
-        <w:t>Recall(</w:t>
-      </w:r>
-      <w:proofErr w:type="gramEnd"/>
+        <w:t>Recall</w:t>
+      </w:r>
       <w:r>
         <w:rPr>
           <w:b/>
           <w:bCs/>
-          <w:u w:val="single"/>
-          <w:lang w:val="bg-BG"/>
-        </w:rPr>
-        <w:t>Отзование)</w:t>
-      </w:r>
-      <w:r>
-        <w:rPr>
-          <w:lang w:val="bg-BG"/>
-        </w:rPr>
-        <w:t xml:space="preserve"> – Наричаме броят н коретните положителни резултати, разделен на номера на всички релевантни примери (всички които е трябвало да бъдат идентифицирани като позитивни).</w:t>
-      </w:r>
-    </w:p>
-    <w:p>
-      <w:pPr>
+        </w:rPr>
+        <w:t xml:space="preserve"> </w:t>
+      </w:r>
+      <w:r>
+        <w:rPr>
+          <w:lang w:val="bg-BG"/>
+        </w:rPr>
+        <w:t>– Наричаме броят н коретните положителни резултати, разделен на номера на всички релевантни примери (всички които е трябвало да бъдат идентифицирани като позитивни).</w:t>
+      </w:r>
+    </w:p>
+    <w:p>
+      <w:pPr>
+        <w:keepNext/>
         <w:ind w:firstLine="720"/>
-        <w:jc w:val="both"/>
-        <w:rPr>
-          <w:lang w:val="bg-BG"/>
-        </w:rPr>
-      </w:pPr>
-      <w:r>
-        <w:rPr>
+        <w:jc w:val="center"/>
+      </w:pPr>
+      <w:r>
+        <w:rPr>
+          <w:noProof/>
           <w:lang w:val="bg-BG"/>
         </w:rPr>
         <w:drawing>
@@ -12325,6 +13297,48 @@
     </w:p>
     <w:p>
       <w:pPr>
+        <w:pStyle w:val="Caption"/>
+        <w:ind w:firstLine="720"/>
+        <w:jc w:val="center"/>
+        <w:rPr>
+          <w:lang w:val="bg-BG"/>
+        </w:rPr>
+      </w:pPr>
+      <w:proofErr w:type="spellStart"/>
+      <w:r>
+        <w:t>Формула</w:t>
+      </w:r>
+      <w:proofErr w:type="spellEnd"/>
+      <w:r>
+        <w:t xml:space="preserve"> </w:t>
+      </w:r>
+      <w:r>
+        <w:fldChar w:fldCharType="begin"/>
+      </w:r>
+      <w:r>
+        <w:instrText xml:space="preserve"> SEQ Формула \* ARABIC </w:instrText>
+      </w:r>
+      <w:r>
+        <w:fldChar w:fldCharType="separate"/>
+      </w:r>
+      <w:r>
+        <w:rPr>
+          <w:noProof/>
+        </w:rPr>
+        <w:t>6</w:t>
+      </w:r>
+      <w:r>
+        <w:rPr>
+          <w:noProof/>
+        </w:rPr>
+        <w:fldChar w:fldCharType="end"/>
+      </w:r>
+      <w:r>
+        <w:t xml:space="preserve"> Recall</w:t>
+      </w:r>
+    </w:p>
+    <w:p>
+      <w:pPr>
         <w:jc w:val="both"/>
         <w:rPr>
           <w:lang w:val="bg-BG"/>
@@ -12379,8 +13393,9 @@
     </w:p>
     <w:p>
       <w:pPr>
+        <w:keepNext/>
         <w:ind w:firstLine="720"/>
-        <w:jc w:val="both"/>
+        <w:jc w:val="center"/>
       </w:pPr>
       <w:r>
         <w:rPr>
@@ -12427,12 +13442,68 @@
     </w:p>
     <w:p>
       <w:pPr>
+        <w:pStyle w:val="Caption"/>
+        <w:jc w:val="center"/>
+      </w:pPr>
+      <w:proofErr w:type="spellStart"/>
+      <w:r>
+        <w:t>Формула</w:t>
+      </w:r>
+      <w:proofErr w:type="spellEnd"/>
+      <w:r>
+        <w:t xml:space="preserve"> </w:t>
+      </w:r>
+      <w:r>
+        <w:fldChar w:fldCharType="begin"/>
+      </w:r>
+      <w:r>
+        <w:instrText xml:space="preserve"> SEQ Формула \* ARABIC </w:instrText>
+      </w:r>
+      <w:r>
+        <w:fldChar w:fldCharType="separate"/>
+      </w:r>
+      <w:r>
+        <w:rPr>
+          <w:noProof/>
+        </w:rPr>
+        <w:t>7</w:t>
+      </w:r>
+      <w:r>
+        <w:rPr>
+          <w:noProof/>
+        </w:rPr>
+        <w:fldChar w:fldCharType="end"/>
+      </w:r>
+      <w:r>
+        <w:t xml:space="preserve"> </w:t>
+      </w:r>
+      <w:r>
+        <w:rPr>
+          <w:lang w:val="bg-BG"/>
+        </w:rPr>
+        <w:t>Средна абсолютна грешка</w:t>
+      </w:r>
+    </w:p>
+    <w:p>
+      <w:pPr>
         <w:ind w:firstLine="720"/>
         <w:jc w:val="both"/>
       </w:pPr>
     </w:p>
     <w:p>
       <w:pPr>
+        <w:ind w:firstLine="720"/>
+        <w:jc w:val="both"/>
+      </w:pPr>
+    </w:p>
+    <w:p>
+      <w:pPr>
+        <w:ind w:firstLine="720"/>
+        <w:jc w:val="both"/>
+      </w:pPr>
+    </w:p>
+    <w:p>
+      <w:pPr>
         <w:pStyle w:val="Heading3"/>
         <w:rPr>
           <w:rFonts w:ascii="Consolas" w:hAnsi="Consolas"/>
@@ -12445,6 +13516,7 @@
           <w:rFonts w:ascii="Consolas" w:hAnsi="Consolas"/>
           <w:lang w:val="bg-BG"/>
         </w:rPr>
+        <w:lastRenderedPageBreak/>
         <w:t>Средна квадратична грешка</w:t>
       </w:r>
       <w:bookmarkEnd w:id="18"/>
@@ -12468,19 +13540,14 @@
         <w:rPr>
           <w:lang w:val="bg-BG"/>
         </w:rPr>
-        <w:t xml:space="preserve">Този тип грешка е подобна на средно абсолютната грешка, разликата е че квадратичната грешка взема средното на квадратите на разликата между оригиналните и предсказаните стойности. Предимството е че можем по-лесно да изчислим градиента, докато при средната абсолютна грешка са ни нужни някой инструменти от линейното програмиране за да се справим с проблема. Тъй като вземаме квадратът на грешката, ефекта на голямата грешка става </w:t>
-      </w:r>
-      <w:r>
-        <w:rPr>
-          <w:lang w:val="bg-BG"/>
-        </w:rPr>
-        <w:lastRenderedPageBreak/>
-        <w:t>по голям, от този на малката грешка, и от тук моделът се фокусира повече върху поправянето на големите грешки.</w:t>
-      </w:r>
-    </w:p>
-    <w:p>
-      <w:pPr>
+        <w:t>Този тип грешка е подобна на средно абсолютната грешка, разликата е че квадратичната грешка взема средното на квадратите на разликата между оригиналните и предсказаните стойности. Предимството е че можем по-лесно да изчислим градиента, докато при средната абсолютна грешка са ни нужни някой инструменти от линейното програмиране за да се справим с проблема. Тъй като вземаме квадратът на грешката, ефекта на голямата грешка става по голям, от този на малката грешка, и от тук моделът се фокусира повече върху поправянето на големите грешки.</w:t>
+      </w:r>
+    </w:p>
+    <w:p>
+      <w:pPr>
+        <w:keepNext/>
         <w:ind w:firstLine="432"/>
+        <w:jc w:val="center"/>
       </w:pPr>
       <w:r>
         <w:rPr>
@@ -12527,12 +13594,44 @@
     </w:p>
     <w:p>
       <w:pPr>
-        <w:pStyle w:val="Heading1"/>
-        <w:numPr>
-          <w:ilvl w:val="0"/>
-          <w:numId w:val="0"/>
-        </w:numPr>
-      </w:pPr>
+        <w:pStyle w:val="Caption"/>
+        <w:jc w:val="center"/>
+      </w:pPr>
+      <w:proofErr w:type="spellStart"/>
+      <w:r>
+        <w:t>Формула</w:t>
+      </w:r>
+      <w:proofErr w:type="spellEnd"/>
+      <w:r>
+        <w:t xml:space="preserve"> </w:t>
+      </w:r>
+      <w:r>
+        <w:fldChar w:fldCharType="begin"/>
+      </w:r>
+      <w:r>
+        <w:instrText xml:space="preserve"> SEQ Формула \* ARABIC </w:instrText>
+      </w:r>
+      <w:r>
+        <w:fldChar w:fldCharType="separate"/>
+      </w:r>
+      <w:r>
+        <w:rPr>
+          <w:noProof/>
+        </w:rPr>
+        <w:t>8</w:t>
+      </w:r>
+      <w:r>
+        <w:rPr>
+          <w:noProof/>
+        </w:rPr>
+        <w:fldChar w:fldCharType="end"/>
+      </w:r>
+      <w:r>
+        <w:rPr>
+          <w:lang w:val="bg-BG"/>
+        </w:rPr>
+        <w:t xml:space="preserve"> Средна квадратична грешка</w:t>
+      </w:r>
     </w:p>
     <w:p>
       <w:pPr>
@@ -12637,22 +13736,20 @@
         <w:rPr>
           <w:lang w:val="bg-BG"/>
         </w:rPr>
+        <w:lastRenderedPageBreak/>
         <w:t xml:space="preserve">За всичките 593 сесии, има предоставено FACS кодиране, на пиковият кадър. Приблизително 15% от тези сесии са кодирани от втори сертифициран FACS кодер. </w:t>
       </w:r>
     </w:p>
     <w:p>
       <w:pPr>
+        <w:keepNext/>
         <w:jc w:val="center"/>
-        <w:rPr>
-          <w:lang w:val="bg-BG"/>
-        </w:rPr>
       </w:pPr>
       <w:r>
         <w:rPr>
           <w:noProof/>
           <w:lang w:val="bg-BG"/>
         </w:rPr>
-        <w:lastRenderedPageBreak/>
         <w:drawing>
           <wp:inline distT="0" distB="0" distL="0" distR="0" wp14:anchorId="7BB3977A" wp14:editId="13E4FF32">
             <wp:extent cx="5286375" cy="3507307"/>
@@ -12699,6 +13796,83 @@
     </w:p>
     <w:p>
       <w:pPr>
+        <w:pStyle w:val="Caption"/>
+        <w:jc w:val="center"/>
+        <w:rPr>
+          <w:lang w:val="bg-BG"/>
+        </w:rPr>
+      </w:pPr>
+      <w:proofErr w:type="spellStart"/>
+      <w:r>
+        <w:t>Фигура</w:t>
+      </w:r>
+      <w:proofErr w:type="spellEnd"/>
+      <w:r>
+        <w:t xml:space="preserve"> </w:t>
+      </w:r>
+      <w:r>
+        <w:fldChar w:fldCharType="begin"/>
+      </w:r>
+      <w:r>
+        <w:instrText xml:space="preserve"> STYLEREF 1 \s </w:instrText>
+      </w:r>
+      <w:r>
+        <w:fldChar w:fldCharType="separate"/>
+      </w:r>
+      <w:r>
+        <w:rPr>
+          <w:noProof/>
+        </w:rPr>
+        <w:t>3</w:t>
+      </w:r>
+      <w:r>
+        <w:rPr>
+          <w:noProof/>
+        </w:rPr>
+        <w:fldChar w:fldCharType="end"/>
+      </w:r>
+      <w:r>
+        <w:noBreakHyphen/>
+      </w:r>
+      <w:r>
+        <w:fldChar w:fldCharType="begin"/>
+      </w:r>
+      <w:r>
+        <w:instrText xml:space="preserve"> SEQ Фигура \* ARABIC \s 1 </w:instrText>
+      </w:r>
+      <w:r>
+        <w:fldChar w:fldCharType="separate"/>
+      </w:r>
+      <w:r>
+        <w:rPr>
+          <w:noProof/>
+        </w:rPr>
+        <w:t>1</w:t>
+      </w:r>
+      <w:r>
+        <w:rPr>
+          <w:noProof/>
+        </w:rPr>
+        <w:fldChar w:fldCharType="end"/>
+      </w:r>
+      <w:r>
+        <w:rPr>
+          <w:lang w:val="bg-BG"/>
+        </w:rPr>
+        <w:t xml:space="preserve"> Примери за </w:t>
+      </w:r>
+      <w:r>
+        <w:t>Action Unit-</w:t>
+      </w:r>
+      <w:r>
+        <w:rPr>
+          <w:lang w:val="bg-BG"/>
+        </w:rPr>
+        <w:t>и и критерии за емоции</w:t>
+      </w:r>
+    </w:p>
+    <w:p>
+      <w:pPr>
         <w:ind w:firstLine="720"/>
         <w:jc w:val="both"/>
         <w:rPr>
@@ -12785,7 +13959,10 @@
         <w:fldChar w:fldCharType="begin"/>
       </w:r>
       <w:r>
-        <w:instrText xml:space="preserve"> STYLEREF 1 \s </w:instrText>
+        <w:instrText xml:space="preserve"> STY</w:instrText>
+      </w:r>
+      <w:r>
+        <w:instrText xml:space="preserve">LEREF 1 \s </w:instrText>
       </w:r>
       <w:r>
         <w:fldChar w:fldCharType="separate"/>
@@ -12797,6 +13974,9 @@
         <w:t>3</w:t>
       </w:r>
       <w:r>
+        <w:rPr>
+          <w:noProof/>
+        </w:rPr>
         <w:fldChar w:fldCharType="end"/>
       </w:r>
       <w:r>
@@ -12815,9 +13995,12 @@
         <w:rPr>
           <w:noProof/>
         </w:rPr>
-        <w:t>1</w:t>
-      </w:r>
-      <w:r>
+        <w:t>2</w:t>
+      </w:r>
+      <w:r>
+        <w:rPr>
+          <w:noProof/>
+        </w:rPr>
         <w:fldChar w:fldCharType="end"/>
       </w:r>
       <w:r>
@@ -12853,6 +14036,7 @@
         <w:rPr>
           <w:lang w:val="bg-BG"/>
         </w:rPr>
+        <w:lastRenderedPageBreak/>
         <w:t>Освен FACS кодирането, всяка снимка е анотирана със 68 на брой опорни точки (landmarks) всяка от които със X и Y координати. За пример – в долната снимка, с червени кръгчета са отбелязани 68те опорни точки.</w:t>
       </w:r>
     </w:p>
@@ -12866,7 +14050,6 @@
           <w:noProof/>
           <w:lang w:val="bg-BG"/>
         </w:rPr>
-        <w:lastRenderedPageBreak/>
         <w:drawing>
           <wp:inline distT="0" distB="0" distL="0" distR="0" wp14:anchorId="46F7E5BC" wp14:editId="2F353723">
             <wp:extent cx="3726503" cy="2812024"/>
@@ -12933,6 +14116,9 @@
         <w:t>3</w:t>
       </w:r>
       <w:r>
+        <w:rPr>
+          <w:noProof/>
+        </w:rPr>
         <w:fldChar w:fldCharType="end"/>
       </w:r>
       <w:r>
@@ -12951,9 +14137,12 @@
         <w:rPr>
           <w:noProof/>
         </w:rPr>
-        <w:t>2</w:t>
-      </w:r>
-      <w:r>
+        <w:t>3</w:t>
+      </w:r>
+      <w:r>
+        <w:rPr>
+          <w:noProof/>
+        </w:rPr>
         <w:fldChar w:fldCharType="end"/>
       </w:r>
       <w:r>
@@ -13334,7 +14523,7 @@
       <w:lvlText w:val="%1."/>
       <w:lvlJc w:val="left"/>
       <w:pPr>
-        <w:ind w:left="720" w:hanging="360"/>
+        <w:ind w:left="360" w:hanging="360"/>
       </w:pPr>
       <w:rPr>
         <w:rFonts w:hint="default"/>
@@ -13346,7 +14535,7 @@
       <w:lvlText w:val="%2."/>
       <w:lvlJc w:val="left"/>
       <w:pPr>
-        <w:ind w:left="1440" w:hanging="360"/>
+        <w:ind w:left="1080" w:hanging="360"/>
       </w:pPr>
     </w:lvl>
     <w:lvl w:ilvl="2" w:tplc="0409001B" w:tentative="1">
@@ -13355,7 +14544,7 @@
       <w:lvlText w:val="%3."/>
       <w:lvlJc w:val="right"/>
       <w:pPr>
-        <w:ind w:left="2160" w:hanging="180"/>
+        <w:ind w:left="1800" w:hanging="180"/>
       </w:pPr>
     </w:lvl>
     <w:lvl w:ilvl="3" w:tplc="0409000F" w:tentative="1">
@@ -13364,7 +14553,7 @@
       <w:lvlText w:val="%4."/>
       <w:lvlJc w:val="left"/>
       <w:pPr>
-        <w:ind w:left="2880" w:hanging="360"/>
+        <w:ind w:left="2520" w:hanging="360"/>
       </w:pPr>
     </w:lvl>
     <w:lvl w:ilvl="4" w:tplc="04090019" w:tentative="1">
@@ -13373,7 +14562,7 @@
       <w:lvlText w:val="%5."/>
       <w:lvlJc w:val="left"/>
       <w:pPr>
-        <w:ind w:left="3600" w:hanging="360"/>
+        <w:ind w:left="3240" w:hanging="360"/>
       </w:pPr>
     </w:lvl>
     <w:lvl w:ilvl="5" w:tplc="0409001B" w:tentative="1">
@@ -13382,7 +14571,7 @@
       <w:lvlText w:val="%6."/>
       <w:lvlJc w:val="right"/>
       <w:pPr>
-        <w:ind w:left="4320" w:hanging="180"/>
+        <w:ind w:left="3960" w:hanging="180"/>
       </w:pPr>
     </w:lvl>
     <w:lvl w:ilvl="6" w:tplc="0409000F" w:tentative="1">
@@ -13391,7 +14580,7 @@
       <w:lvlText w:val="%7."/>
       <w:lvlJc w:val="left"/>
       <w:pPr>
-        <w:ind w:left="5040" w:hanging="360"/>
+        <w:ind w:left="4680" w:hanging="360"/>
       </w:pPr>
     </w:lvl>
     <w:lvl w:ilvl="7" w:tplc="04090019" w:tentative="1">
@@ -13400,7 +14589,7 @@
       <w:lvlText w:val="%8."/>
       <w:lvlJc w:val="left"/>
       <w:pPr>
-        <w:ind w:left="5760" w:hanging="360"/>
+        <w:ind w:left="5400" w:hanging="360"/>
       </w:pPr>
     </w:lvl>
     <w:lvl w:ilvl="8" w:tplc="0409001B" w:tentative="1">
@@ -13409,7 +14598,7 @@
       <w:lvlText w:val="%9."/>
       <w:lvlJc w:val="right"/>
       <w:pPr>
-        <w:ind w:left="6480" w:hanging="180"/>
+        <w:ind w:left="6120" w:hanging="180"/>
       </w:pPr>
     </w:lvl>
   </w:abstractNum>
@@ -13512,7 +14701,7 @@
       <w:lvlText w:val=""/>
       <w:lvlJc w:val="left"/>
       <w:pPr>
-        <w:ind w:left="936" w:hanging="360"/>
+        <w:ind w:left="360" w:hanging="360"/>
       </w:pPr>
       <w:rPr>
         <w:rFonts w:ascii="Symbol" w:hAnsi="Symbol" w:hint="default"/>
@@ -13524,7 +14713,7 @@
       <w:lvlText w:val="o"/>
       <w:lvlJc w:val="left"/>
       <w:pPr>
-        <w:ind w:left="1656" w:hanging="360"/>
+        <w:ind w:left="1080" w:hanging="360"/>
       </w:pPr>
       <w:rPr>
         <w:rFonts w:ascii="Courier New" w:hAnsi="Courier New" w:cs="Courier New" w:hint="default"/>
@@ -13536,7 +14725,7 @@
       <w:lvlText w:val=""/>
       <w:lvlJc w:val="left"/>
       <w:pPr>
-        <w:ind w:left="2376" w:hanging="360"/>
+        <w:ind w:left="1800" w:hanging="360"/>
       </w:pPr>
       <w:rPr>
         <w:rFonts w:ascii="Wingdings" w:hAnsi="Wingdings" w:hint="default"/>
@@ -13548,7 +14737,7 @@
       <w:lvlText w:val=""/>
       <w:lvlJc w:val="left"/>
       <w:pPr>
-        <w:ind w:left="3096" w:hanging="360"/>
+        <w:ind w:left="2520" w:hanging="360"/>
       </w:pPr>
       <w:rPr>
         <w:rFonts w:ascii="Symbol" w:hAnsi="Symbol" w:hint="default"/>
@@ -13560,7 +14749,7 @@
       <w:lvlText w:val="o"/>
       <w:lvlJc w:val="left"/>
       <w:pPr>
-        <w:ind w:left="3816" w:hanging="360"/>
+        <w:ind w:left="3240" w:hanging="360"/>
       </w:pPr>
       <w:rPr>
         <w:rFonts w:ascii="Courier New" w:hAnsi="Courier New" w:cs="Courier New" w:hint="default"/>
@@ -13572,7 +14761,7 @@
       <w:lvlText w:val=""/>
       <w:lvlJc w:val="left"/>
       <w:pPr>
-        <w:ind w:left="4536" w:hanging="360"/>
+        <w:ind w:left="3960" w:hanging="360"/>
       </w:pPr>
       <w:rPr>
         <w:rFonts w:ascii="Wingdings" w:hAnsi="Wingdings" w:hint="default"/>
@@ -13584,7 +14773,7 @@
       <w:lvlText w:val=""/>
       <w:lvlJc w:val="left"/>
       <w:pPr>
-        <w:ind w:left="5256" w:hanging="360"/>
+        <w:ind w:left="4680" w:hanging="360"/>
       </w:pPr>
       <w:rPr>
         <w:rFonts w:ascii="Symbol" w:hAnsi="Symbol" w:hint="default"/>
@@ -13596,7 +14785,7 @@
       <w:lvlText w:val="o"/>
       <w:lvlJc w:val="left"/>
       <w:pPr>
-        <w:ind w:left="5976" w:hanging="360"/>
+        <w:ind w:left="5400" w:hanging="360"/>
       </w:pPr>
       <w:rPr>
         <w:rFonts w:ascii="Courier New" w:hAnsi="Courier New" w:cs="Courier New" w:hint="default"/>
@@ -13608,7 +14797,7 @@
       <w:lvlText w:val=""/>
       <w:lvlJc w:val="left"/>
       <w:pPr>
-        <w:ind w:left="6696" w:hanging="360"/>
+        <w:ind w:left="6120" w:hanging="360"/>
       </w:pPr>
       <w:rPr>
         <w:rFonts w:ascii="Wingdings" w:hAnsi="Wingdings" w:hint="default"/>
@@ -14599,6 +15788,7 @@
   <w:style w:type="character" w:default="1" w:styleId="DefaultParagraphFont">
     <w:name w:val="Default Paragraph Font"/>
     <w:uiPriority w:val="1"/>
+    <w:semiHidden/>
     <w:unhideWhenUsed/>
   </w:style>
   <w:style w:type="table" w:default="1" w:styleId="TableNormal">
@@ -15096,6 +16286,25 @@
       <w:szCs w:val="24"/>
     </w:rPr>
   </w:style>
+  <w:style w:type="table" w:styleId="TableGrid">
+    <w:name w:val="Table Grid"/>
+    <w:basedOn w:val="TableNormal"/>
+    <w:uiPriority w:val="39"/>
+    <w:rsid w:val="0036230D"/>
+    <w:pPr>
+      <w:spacing w:after="0" w:line="240" w:lineRule="auto"/>
+    </w:pPr>
+    <w:tblPr>
+      <w:tblBorders>
+        <w:top w:val="single" w:sz="4" w:space="0" w:color="auto"/>
+        <w:left w:val="single" w:sz="4" w:space="0" w:color="auto"/>
+        <w:bottom w:val="single" w:sz="4" w:space="0" w:color="auto"/>
+        <w:right w:val="single" w:sz="4" w:space="0" w:color="auto"/>
+        <w:insideH w:val="single" w:sz="4" w:space="0" w:color="auto"/>
+        <w:insideV w:val="single" w:sz="4" w:space="0" w:color="auto"/>
+      </w:tblBorders>
+    </w:tblPr>
+  </w:style>
 </w:styles>
 </file>
 
@@ -15399,7 +16608,7 @@
 </file>
 
 <file path=customXml/itemProps1.xml><?xml version="1.0" encoding="utf-8"?>
-<ds:datastoreItem xmlns:ds="http://schemas.openxmlformats.org/officeDocument/2006/customXml" ds:itemID="{AE5B3515-96DD-4855-A4C9-FA36DDEBDE6E}">
+<ds:datastoreItem xmlns:ds="http://schemas.openxmlformats.org/officeDocument/2006/customXml" ds:itemID="{A22962F4-3B4B-4B0B-84A8-BEA656599057}">
   <ds:schemaRefs>
     <ds:schemaRef ds:uri="http://schemas.openxmlformats.org/officeDocument/2006/bibliography"/>
   </ds:schemaRefs>

</xml_diff>